<commit_message>
dunno what's here - cleaning for pull
</commit_message>
<xml_diff>
--- a/211/CS 211 Syllabus.docx
+++ b/211/CS 211 Syllabus.docx
@@ -3957,7 +3957,7 @@
           <w:rFonts w:ascii="Andale Mono" w:hAnsi="Andale Mono"/>
           <w:b/>
         </w:rPr>
-        <w:t>Winter</w:t>
+        <w:t>Spring</w:t>
       </w:r>
       <w:r>
         <w:rPr>
@@ -4037,13 +4037,13 @@
         <w:tblLook w:val="0000" w:firstRow="0" w:lastRow="0" w:firstColumn="0" w:lastColumn="0" w:noHBand="0" w:noVBand="0"/>
       </w:tblPr>
       <w:tblGrid>
-        <w:gridCol w:w="1368"/>
-        <w:gridCol w:w="5012"/>
+        <w:gridCol w:w="1700"/>
+        <w:gridCol w:w="4680"/>
       </w:tblGrid>
       <w:tr>
         <w:tc>
           <w:tcPr>
-            <w:tcW w:w="1368" w:type="dxa"/>
+            <w:tcW w:w="1700" w:type="dxa"/>
             <w:tcBorders>
               <w:top w:val="single" w:sz="8" w:space="0" w:color="D7DBDF"/>
               <w:left w:val="single" w:sz="8" w:space="0" w:color="D7DBDF"/>
@@ -4082,7 +4082,7 @@
         </w:tc>
         <w:tc>
           <w:tcPr>
-            <w:tcW w:w="5012" w:type="dxa"/>
+            <w:tcW w:w="4680" w:type="dxa"/>
             <w:tcBorders>
               <w:top w:val="single" w:sz="8" w:space="0" w:color="D7DBDF"/>
               <w:left w:val="single" w:sz="8" w:space="0" w:color="D7DBDF"/>
@@ -4186,7 +4186,7 @@
         </w:tblPrEx>
         <w:tc>
           <w:tcPr>
-            <w:tcW w:w="1368" w:type="dxa"/>
+            <w:tcW w:w="1700" w:type="dxa"/>
             <w:tcBorders>
               <w:top w:val="single" w:sz="8" w:space="0" w:color="D7DBDF"/>
               <w:left w:val="single" w:sz="8" w:space="0" w:color="D7DBDF"/>
@@ -4225,7 +4225,7 @@
         </w:tc>
         <w:tc>
           <w:tcPr>
-            <w:tcW w:w="5012" w:type="dxa"/>
+            <w:tcW w:w="4680" w:type="dxa"/>
             <w:tcBorders>
               <w:top w:val="single" w:sz="8" w:space="0" w:color="D7DBDF"/>
               <w:left w:val="single" w:sz="8" w:space="0" w:color="D7DBDF"/>
@@ -4254,23 +4254,7 @@
                 <w:sz w:val="28"/>
                 <w:szCs w:val="28"/>
               </w:rPr>
-              <w:t>or by appt.</w:t>
-            </w:r>
-          </w:p>
-          <w:p>
-            <w:pPr>
-              <w:spacing w:after="0"/>
-              <w:rPr>
-                <w:sz w:val="28"/>
-                <w:szCs w:val="28"/>
-              </w:rPr>
-            </w:pPr>
-            <w:r>
-              <w:rPr>
-                <w:sz w:val="28"/>
-                <w:szCs w:val="28"/>
-              </w:rPr>
-              <w:t>Science Building, Office 2813</w:t>
+              <w:t xml:space="preserve">By appointment: </w:t>
             </w:r>
           </w:p>
         </w:tc>
@@ -4278,7 +4262,7 @@
       <w:tr>
         <w:tc>
           <w:tcPr>
-            <w:tcW w:w="1368" w:type="dxa"/>
+            <w:tcW w:w="1700" w:type="dxa"/>
             <w:tcBorders>
               <w:top w:val="single" w:sz="8" w:space="0" w:color="D7DBDF"/>
               <w:left w:val="single" w:sz="8" w:space="0" w:color="D7DBDF"/>
@@ -4317,7 +4301,7 @@
         </w:tc>
         <w:tc>
           <w:tcPr>
-            <w:tcW w:w="5012" w:type="dxa"/>
+            <w:tcW w:w="4680" w:type="dxa"/>
             <w:tcBorders>
               <w:top w:val="single" w:sz="8" w:space="0" w:color="D7DBDF"/>
               <w:left w:val="single" w:sz="8" w:space="0" w:color="D7DBDF"/>
@@ -4336,6 +4320,7 @@
           <w:p>
             <w:pPr>
               <w:spacing w:after="0"/>
+              <w:jc w:val="left"/>
               <w:rPr>
                 <w:sz w:val="28"/>
                 <w:szCs w:val="28"/>
@@ -4346,7 +4331,22 @@
                 <w:sz w:val="28"/>
                 <w:szCs w:val="28"/>
               </w:rPr>
-              <w:t>This course is 50% Hybrid; 50% Face-to-face</w:t>
+              <w:t>Fully online</w:t>
+            </w:r>
+            <w:r>
+              <w:rPr>
+                <w:sz w:val="28"/>
+                <w:szCs w:val="28"/>
+              </w:rPr>
+              <w:t xml:space="preserve"> </w:t>
+            </w:r>
+            <w:r>
+              <w:rPr>
+                <w:sz w:val="28"/>
+                <w:szCs w:val="28"/>
+              </w:rPr>
+              <w:br/>
+              <w:t>(per COVID-19 Social Distancing)</w:t>
             </w:r>
           </w:p>
         </w:tc>
@@ -4471,7 +4471,23 @@
           <w:spacing w:val="0"/>
           <w:szCs w:val="20"/>
         </w:rPr>
-        <w:t>This course explores issues related to the development, usage, and impact of computing technology on society. Students will explore the topics through class activities that involve gathering evidence, monitoring news, researching background materials, participating in discussion, and presenting findings. Students are not expected to have any specific expertise in digital technology beyond common public usage (email, web surfing, text message, word processing, and device usage).</w:t>
+        <w:t xml:space="preserve">This course explores issues related to the development, usage, and impact of computing technology on society. Students will explore the topics through class activities that involve gathering evidence, monitoring news, researching </w:t>
+      </w:r>
+      <w:r>
+        <w:rPr>
+          <w:smallCaps w:val="0"/>
+          <w:spacing w:val="0"/>
+          <w:szCs w:val="20"/>
+        </w:rPr>
+        <w:t>related topics</w:t>
+      </w:r>
+      <w:r>
+        <w:rPr>
+          <w:smallCaps w:val="0"/>
+          <w:spacing w:val="0"/>
+          <w:szCs w:val="20"/>
+        </w:rPr>
+        <w:t>, participating in discussion, and presenting findings. Students are not expected to have any specific expertise in digital technology beyond common public usage (email, web surfing, text message, word processing, and device usage).</w:t>
       </w:r>
     </w:p>
     <w:p>
@@ -4502,167 +4518,223 @@
     </w:p>
     <w:p>
       <w:pPr>
-        <w:pStyle w:val="ListParagraph"/>
-        <w:numPr>
-          <w:ilvl w:val="0"/>
-          <w:numId w:val="32"/>
-        </w:numPr>
-        <w:rPr>
+        <w:spacing w:after="0" w:line="240" w:lineRule="auto"/>
+        <w:jc w:val="left"/>
+        <w:rPr>
+          <w:rFonts w:ascii="Times New Roman" w:eastAsia="Times New Roman" w:hAnsi="Times New Roman" w:cs="Times New Roman"/>
           <w:sz w:val="24"/>
-          <w:szCs w:val="28"/>
-        </w:rPr>
-      </w:pPr>
-      <w:bookmarkStart w:id="28" w:name="_Toc515994817"/>
-      <w:bookmarkStart w:id="29" w:name="_Toc515994815"/>
-      <w:bookmarkStart w:id="30" w:name="_Toc509386061"/>
-      <w:bookmarkStart w:id="31" w:name="_Toc510519457"/>
-      <w:bookmarkStart w:id="32" w:name="_Toc510519732"/>
-      <w:bookmarkStart w:id="33" w:name="_Toc513565971"/>
-      <w:bookmarkStart w:id="34" w:name="_Toc513566256"/>
-      <w:bookmarkStart w:id="35" w:name="_Toc513566345"/>
-      <w:bookmarkStart w:id="36" w:name="_Toc515994820"/>
-      <w:bookmarkStart w:id="37" w:name="_Toc515994953"/>
-      <w:bookmarkStart w:id="38" w:name="_Toc515995092"/>
-      <w:bookmarkStart w:id="39" w:name="_Toc515995138"/>
-      <w:bookmarkStart w:id="40" w:name="_Toc515996159"/>
-      <w:r>
-        <w:rPr>
-          <w:sz w:val="24"/>
-          <w:szCs w:val="28"/>
-        </w:rPr>
-        <w:t>Develop solutions to small-scale problems given an algorithm, such as computing the cost of an item dependent on a few variable choices or calculating and applying a curve to a cl</w:t>
-      </w:r>
-      <w:r>
-        <w:rPr>
-          <w:sz w:val="24"/>
-          <w:szCs w:val="28"/>
-        </w:rPr>
-        <w:t>assroom of grades</w:t>
-      </w:r>
-      <w:r>
-        <w:rPr>
-          <w:sz w:val="24"/>
-          <w:szCs w:val="28"/>
-        </w:rPr>
-        <w:t>.</w:t>
-      </w:r>
-      <w:bookmarkEnd w:id="28"/>
+          <w:szCs w:val="24"/>
+        </w:rPr>
+      </w:pPr>
+      <w:r>
+        <w:rPr>
+          <w:rFonts w:ascii="Arial" w:eastAsia="Times New Roman" w:hAnsi="Arial" w:cs="Arial"/>
+          <w:b/>
+          <w:bCs/>
+          <w:color w:val="333333"/>
+          <w:sz w:val="18"/>
+          <w:szCs w:val="18"/>
+          <w:shd w:val="clear" w:color="auto" w:fill="FFFFFF"/>
+        </w:rPr>
+        <w:t>Identify and describe the history, evolution, and possible future of computing technology.</w:t>
+      </w:r>
     </w:p>
     <w:p>
       <w:pPr>
-        <w:pStyle w:val="ListParagraph"/>
-        <w:numPr>
-          <w:ilvl w:val="0"/>
-          <w:numId w:val="32"/>
-        </w:numPr>
-        <w:rPr>
+        <w:spacing w:after="0" w:line="240" w:lineRule="auto"/>
+        <w:jc w:val="left"/>
+        <w:rPr>
+          <w:rFonts w:ascii="Times New Roman" w:eastAsia="Times New Roman" w:hAnsi="Times New Roman" w:cs="Times New Roman"/>
           <w:sz w:val="24"/>
-          <w:szCs w:val="28"/>
-        </w:rPr>
-      </w:pPr>
-      <w:r>
-        <w:rPr>
-          <w:sz w:val="24"/>
-          <w:szCs w:val="28"/>
-        </w:rPr>
-        <w:t>Identify and use programming language constructs such as sequence, selection, iteration, and procedures.</w:t>
-      </w:r>
-      <w:bookmarkEnd w:id="29"/>
+          <w:szCs w:val="24"/>
+        </w:rPr>
+      </w:pPr>
+      <w:r>
+        <w:rPr>
+          <w:rFonts w:ascii="Arial" w:eastAsia="Times New Roman" w:hAnsi="Arial" w:cs="Arial"/>
+          <w:b/>
+          <w:bCs/>
+          <w:color w:val="333333"/>
+          <w:sz w:val="18"/>
+          <w:szCs w:val="18"/>
+          <w:shd w:val="clear" w:color="auto" w:fill="FFFFFF"/>
+        </w:rPr>
+        <w:t>Identify and analyze the connections between computers, ethics, power, and society.</w:t>
+      </w:r>
     </w:p>
     <w:p>
       <w:pPr>
-        <w:pStyle w:val="ListParagraph"/>
-        <w:numPr>
-          <w:ilvl w:val="0"/>
-          <w:numId w:val="32"/>
-        </w:numPr>
-        <w:rPr>
+        <w:spacing w:after="0" w:line="240" w:lineRule="auto"/>
+        <w:jc w:val="left"/>
+        <w:rPr>
+          <w:rFonts w:ascii="Times New Roman" w:eastAsia="Times New Roman" w:hAnsi="Times New Roman" w:cs="Times New Roman"/>
           <w:sz w:val="24"/>
-          <w:szCs w:val="28"/>
-        </w:rPr>
-      </w:pPr>
-      <w:bookmarkStart w:id="41" w:name="_Toc515994816"/>
-      <w:r>
-        <w:rPr>
-          <w:sz w:val="24"/>
-          <w:szCs w:val="28"/>
-        </w:rPr>
-        <w:t>Identify</w:t>
-      </w:r>
-      <w:r>
-        <w:rPr>
-          <w:sz w:val="24"/>
-          <w:szCs w:val="28"/>
-        </w:rPr>
-        <w:t xml:space="preserve"> and explain syntax, semantics, and practical effects of programming statements and procedures.</w:t>
-      </w:r>
-      <w:bookmarkEnd w:id="41"/>
+          <w:szCs w:val="24"/>
+        </w:rPr>
+      </w:pPr>
+      <w:r>
+        <w:rPr>
+          <w:rFonts w:ascii="Arial" w:eastAsia="Times New Roman" w:hAnsi="Arial" w:cs="Arial"/>
+          <w:b/>
+          <w:bCs/>
+          <w:color w:val="333333"/>
+          <w:sz w:val="18"/>
+          <w:szCs w:val="18"/>
+          <w:shd w:val="clear" w:color="auto" w:fill="FFFFFF"/>
+        </w:rPr>
+        <w:t>Identify and analyze the global impact of computing on individuals, organizations, and society.</w:t>
+      </w:r>
     </w:p>
     <w:p>
       <w:pPr>
-        <w:pStyle w:val="ListParagraph"/>
-        <w:numPr>
-          <w:ilvl w:val="0"/>
-          <w:numId w:val="32"/>
-        </w:numPr>
-        <w:rPr>
+        <w:spacing w:after="0" w:line="240" w:lineRule="auto"/>
+        <w:jc w:val="left"/>
+        <w:rPr>
+          <w:rFonts w:ascii="Times New Roman" w:eastAsia="Times New Roman" w:hAnsi="Times New Roman" w:cs="Times New Roman"/>
           <w:sz w:val="24"/>
-          <w:szCs w:val="28"/>
-        </w:rPr>
-      </w:pPr>
-      <w:bookmarkStart w:id="42" w:name="_Toc515994818"/>
-      <w:r>
-        <w:rPr>
+          <w:szCs w:val="24"/>
+        </w:rPr>
+      </w:pPr>
+      <w:bookmarkStart w:id="28" w:name="_GoBack"/>
+      <w:bookmarkEnd w:id="28"/>
+      <w:r>
+        <w:rPr>
+          <w:rFonts w:ascii="Arial" w:eastAsia="Times New Roman" w:hAnsi="Arial" w:cs="Arial"/>
+          <w:b/>
+          <w:bCs/>
+          <w:color w:val="333333"/>
+          <w:sz w:val="18"/>
+          <w:szCs w:val="18"/>
+          <w:shd w:val="clear" w:color="auto" w:fill="FFFFFF"/>
+        </w:rPr>
+        <w:t>Identify and analyze the ethical challenges and responsibilities for both computing professionals and digital citizens.</w:t>
+      </w:r>
+    </w:p>
+    <w:p/>
+    <w:p>
+      <w:pPr>
+        <w:pStyle w:val="Heading2"/>
+        <w:rPr>
+          <w:smallCaps w:val="0"/>
+          <w:spacing w:val="0"/>
           <w:sz w:val="24"/>
-          <w:szCs w:val="28"/>
-        </w:rPr>
-        <w:t>Recognize and use test cases to verify that solutions meet specifications.</w:t>
-      </w:r>
-      <w:bookmarkEnd w:id="42"/>
+        </w:rPr>
+      </w:pPr>
+      <w:bookmarkStart w:id="29" w:name="_Toc509386061"/>
+      <w:bookmarkStart w:id="30" w:name="_Toc510519457"/>
+      <w:bookmarkStart w:id="31" w:name="_Toc510519732"/>
+      <w:bookmarkStart w:id="32" w:name="_Toc513565971"/>
+      <w:bookmarkStart w:id="33" w:name="_Toc513566256"/>
+      <w:bookmarkStart w:id="34" w:name="_Toc513566345"/>
+      <w:bookmarkStart w:id="35" w:name="_Toc515994820"/>
+      <w:bookmarkStart w:id="36" w:name="_Toc515994953"/>
+      <w:bookmarkStart w:id="37" w:name="_Toc515995092"/>
+      <w:bookmarkStart w:id="38" w:name="_Toc515995138"/>
+      <w:bookmarkStart w:id="39" w:name="_Toc515996159"/>
+      <w:bookmarkStart w:id="40" w:name="_Toc524353256"/>
+      <w:bookmarkStart w:id="41" w:name="_Toc524353414"/>
+      <w:bookmarkStart w:id="42" w:name="_Toc524358440"/>
+      <w:bookmarkStart w:id="43" w:name="_Toc524358517"/>
+      <w:bookmarkStart w:id="44" w:name="_Toc524358587"/>
+      <w:bookmarkStart w:id="45" w:name="_Toc524358667"/>
+      <w:r>
+        <w:rPr>
+          <w:smallCaps w:val="0"/>
+          <w:spacing w:val="0"/>
+          <w:sz w:val="24"/>
+        </w:rPr>
+        <w:t>1. Identify issues and concerns related to the impact of digital technology on society</w:t>
+      </w:r>
     </w:p>
     <w:p>
       <w:pPr>
-        <w:pStyle w:val="ListParagraph"/>
-        <w:numPr>
-          <w:ilvl w:val="0"/>
-          <w:numId w:val="32"/>
-        </w:numPr>
-        <w:rPr>
+        <w:pStyle w:val="Heading2"/>
+        <w:rPr>
+          <w:smallCaps w:val="0"/>
+          <w:spacing w:val="0"/>
           <w:sz w:val="24"/>
-          <w:szCs w:val="28"/>
-        </w:rPr>
-      </w:pPr>
-      <w:bookmarkStart w:id="43" w:name="_Toc515994819"/>
-      <w:r>
-        <w:rPr>
+        </w:rPr>
+      </w:pPr>
+      <w:r>
+        <w:rPr>
+          <w:smallCaps w:val="0"/>
+          <w:spacing w:val="0"/>
           <w:sz w:val="24"/>
-          <w:szCs w:val="28"/>
-        </w:rPr>
-        <w:t>Examine and compare reasoning, design, and effectiveness of alternative solutions.</w:t>
-      </w:r>
-      <w:bookmarkEnd w:id="43"/>
+        </w:rPr>
+        <w:t>2. Communicate about digital technology creation and usage using common terminology</w:t>
+      </w:r>
     </w:p>
     <w:p>
       <w:pPr>
         <w:pStyle w:val="Heading2"/>
+        <w:rPr>
+          <w:smallCaps w:val="0"/>
+          <w:spacing w:val="0"/>
+          <w:sz w:val="24"/>
+        </w:rPr>
+      </w:pPr>
+      <w:r>
+        <w:rPr>
+          <w:smallCaps w:val="0"/>
+          <w:spacing w:val="0"/>
+          <w:sz w:val="24"/>
+        </w:rPr>
+        <w:t>3. Debate diverse viewpoints with respect to the creation and use of digital technology</w:t>
+      </w:r>
+    </w:p>
+    <w:p>
+      <w:pPr>
+        <w:pStyle w:val="Heading2"/>
+        <w:rPr>
+          <w:smallCaps w:val="0"/>
+          <w:spacing w:val="0"/>
+          <w:sz w:val="24"/>
+        </w:rPr>
+      </w:pPr>
+      <w:r>
+        <w:rPr>
+          <w:smallCaps w:val="0"/>
+          <w:spacing w:val="0"/>
+          <w:sz w:val="24"/>
+        </w:rPr>
+        <w:lastRenderedPageBreak/>
+        <w:t>4. Use evidence to provide insights on issues and concerns</w:t>
+      </w:r>
+    </w:p>
+    <w:p>
+      <w:pPr>
+        <w:pStyle w:val="Heading2"/>
         <w:jc w:val="both"/>
         <w:rPr>
+          <w:smallCaps w:val="0"/>
+          <w:spacing w:val="0"/>
+          <w:sz w:val="24"/>
+        </w:rPr>
+      </w:pPr>
+      <w:r>
+        <w:rPr>
+          <w:smallCaps w:val="0"/>
+          <w:spacing w:val="0"/>
+          <w:sz w:val="24"/>
+        </w:rPr>
+        <w:t>5. Read and keep up with the news regarding digital technology with more insight</w:t>
+      </w:r>
+    </w:p>
+    <w:p>
+      <w:pPr>
+        <w:pStyle w:val="Heading2"/>
+        <w:jc w:val="both"/>
+        <w:rPr>
           <w:b/>
         </w:rPr>
       </w:pPr>
-      <w:bookmarkStart w:id="44" w:name="_Toc524353256"/>
-      <w:bookmarkStart w:id="45" w:name="_Toc524353414"/>
-      <w:bookmarkStart w:id="46" w:name="_Toc524358440"/>
-      <w:bookmarkStart w:id="47" w:name="_Toc524358517"/>
-      <w:bookmarkStart w:id="48" w:name="_Toc524358587"/>
-      <w:bookmarkStart w:id="49" w:name="_Toc524358667"/>
       <w:r>
         <w:rPr>
           <w:b/>
         </w:rPr>
-        <w:lastRenderedPageBreak/>
         <w:t>Prerequisites</w:t>
       </w:r>
+      <w:bookmarkEnd w:id="29"/>
       <w:bookmarkEnd w:id="30"/>
       <w:bookmarkEnd w:id="31"/>
       <w:bookmarkEnd w:id="32"/>
@@ -4674,70 +4746,69 @@
       <w:bookmarkEnd w:id="38"/>
       <w:bookmarkEnd w:id="39"/>
       <w:bookmarkEnd w:id="40"/>
+      <w:bookmarkEnd w:id="41"/>
+      <w:bookmarkEnd w:id="42"/>
+      <w:bookmarkEnd w:id="43"/>
       <w:bookmarkEnd w:id="44"/>
       <w:bookmarkEnd w:id="45"/>
+    </w:p>
+    <w:p>
+      <w:pPr>
+        <w:rPr>
+          <w:sz w:val="28"/>
+          <w:szCs w:val="28"/>
+        </w:rPr>
+      </w:pPr>
+      <w:r>
+        <w:rPr>
+          <w:sz w:val="28"/>
+          <w:szCs w:val="28"/>
+        </w:rPr>
+        <w:t>Placement into ENGL&amp; 101, and MATH 099 with grade of 2.0 or better, or instructor permission.</w:t>
+      </w:r>
+    </w:p>
+    <w:p>
+      <w:pPr>
+        <w:pStyle w:val="Heading2"/>
+        <w:jc w:val="both"/>
+        <w:rPr>
+          <w:b/>
+        </w:rPr>
+      </w:pPr>
+      <w:bookmarkStart w:id="46" w:name="_Toc515994821"/>
+      <w:bookmarkStart w:id="47" w:name="_Toc515994954"/>
+      <w:bookmarkStart w:id="48" w:name="_Toc515995093"/>
+      <w:bookmarkStart w:id="49" w:name="_Toc515995139"/>
+      <w:bookmarkStart w:id="50" w:name="_Toc515996160"/>
+      <w:bookmarkStart w:id="51" w:name="_Toc524353257"/>
+      <w:bookmarkStart w:id="52" w:name="_Toc524353415"/>
+      <w:bookmarkStart w:id="53" w:name="_Toc524358441"/>
+      <w:bookmarkStart w:id="54" w:name="_Toc524358518"/>
+      <w:bookmarkStart w:id="55" w:name="_Toc524358588"/>
+      <w:bookmarkStart w:id="56" w:name="_Toc524358668"/>
+      <w:bookmarkStart w:id="57" w:name="_Toc513565972"/>
+      <w:bookmarkStart w:id="58" w:name="_Toc513566257"/>
+      <w:bookmarkStart w:id="59" w:name="_Toc513566346"/>
+      <w:bookmarkStart w:id="60" w:name="_Toc509386062"/>
+      <w:bookmarkStart w:id="61" w:name="_Toc510519458"/>
+      <w:bookmarkStart w:id="62" w:name="_Toc510519733"/>
+      <w:r>
+        <w:rPr>
+          <w:b/>
+        </w:rPr>
+        <w:t>Topic Coverage</w:t>
+      </w:r>
       <w:bookmarkEnd w:id="46"/>
       <w:bookmarkEnd w:id="47"/>
       <w:bookmarkEnd w:id="48"/>
       <w:bookmarkEnd w:id="49"/>
-    </w:p>
-    <w:p>
-      <w:pPr>
-        <w:rPr>
-          <w:sz w:val="28"/>
-          <w:szCs w:val="28"/>
-        </w:rPr>
-      </w:pPr>
-      <w:r>
-        <w:rPr>
-          <w:sz w:val="28"/>
-          <w:szCs w:val="28"/>
-        </w:rPr>
-        <w:t>Placement into ENGL&amp; 101, and MATH 099 with grade of 2.0 or better, or instructor permission.</w:t>
-      </w:r>
-    </w:p>
-    <w:p>
-      <w:pPr>
-        <w:pStyle w:val="Heading2"/>
-        <w:jc w:val="both"/>
-        <w:rPr>
-          <w:b/>
-        </w:rPr>
-      </w:pPr>
-      <w:bookmarkStart w:id="50" w:name="_Toc509386062"/>
-      <w:bookmarkStart w:id="51" w:name="_Toc510519458"/>
-      <w:bookmarkStart w:id="52" w:name="_Toc510519733"/>
-      <w:bookmarkStart w:id="53" w:name="_Toc515994821"/>
-      <w:bookmarkStart w:id="54" w:name="_Toc515994954"/>
-      <w:bookmarkStart w:id="55" w:name="_Toc515995093"/>
-      <w:bookmarkStart w:id="56" w:name="_Toc515995139"/>
-      <w:bookmarkStart w:id="57" w:name="_Toc515996160"/>
-      <w:bookmarkStart w:id="58" w:name="_Toc524353257"/>
-      <w:bookmarkStart w:id="59" w:name="_Toc524353415"/>
-      <w:bookmarkStart w:id="60" w:name="_Toc524358441"/>
-      <w:bookmarkStart w:id="61" w:name="_Toc524358518"/>
-      <w:bookmarkStart w:id="62" w:name="_Toc524358588"/>
-      <w:bookmarkStart w:id="63" w:name="_Toc524358668"/>
-      <w:bookmarkStart w:id="64" w:name="_Toc513565972"/>
-      <w:bookmarkStart w:id="65" w:name="_Toc513566257"/>
-      <w:bookmarkStart w:id="66" w:name="_Toc513566346"/>
-      <w:r>
-        <w:rPr>
-          <w:b/>
-        </w:rPr>
-        <w:t>Topic Coverage</w:t>
-      </w:r>
+      <w:bookmarkEnd w:id="50"/>
+      <w:bookmarkEnd w:id="51"/>
+      <w:bookmarkEnd w:id="52"/>
       <w:bookmarkEnd w:id="53"/>
       <w:bookmarkEnd w:id="54"/>
       <w:bookmarkEnd w:id="55"/>
       <w:bookmarkEnd w:id="56"/>
-      <w:bookmarkEnd w:id="57"/>
-      <w:bookmarkEnd w:id="58"/>
-      <w:bookmarkEnd w:id="59"/>
-      <w:bookmarkEnd w:id="60"/>
-      <w:bookmarkEnd w:id="61"/>
-      <w:bookmarkEnd w:id="62"/>
-      <w:bookmarkEnd w:id="63"/>
     </w:p>
     <w:p>
       <w:pPr>
@@ -5561,8 +5632,8 @@
           <w:b/>
         </w:rPr>
       </w:pPr>
-      <w:bookmarkStart w:id="67" w:name="_Toc515994822"/>
-      <w:bookmarkStart w:id="68" w:name="_Toc515994955"/>
+      <w:bookmarkStart w:id="63" w:name="_Toc515994822"/>
+      <w:bookmarkStart w:id="64" w:name="_Toc515994955"/>
     </w:p>
     <w:p>
       <w:pPr>
@@ -5584,15 +5655,15 @@
           <w:b/>
         </w:rPr>
       </w:pPr>
-      <w:bookmarkStart w:id="69" w:name="_Toc515995094"/>
-      <w:bookmarkStart w:id="70" w:name="_Toc515995140"/>
-      <w:bookmarkStart w:id="71" w:name="_Toc515996161"/>
-      <w:bookmarkStart w:id="72" w:name="_Toc524353258"/>
-      <w:bookmarkStart w:id="73" w:name="_Toc524353416"/>
-      <w:bookmarkStart w:id="74" w:name="_Toc524358442"/>
-      <w:bookmarkStart w:id="75" w:name="_Toc524358519"/>
-      <w:bookmarkStart w:id="76" w:name="_Toc524358589"/>
-      <w:bookmarkStart w:id="77" w:name="_Toc524358669"/>
+      <w:bookmarkStart w:id="65" w:name="_Toc515995094"/>
+      <w:bookmarkStart w:id="66" w:name="_Toc515995140"/>
+      <w:bookmarkStart w:id="67" w:name="_Toc515996161"/>
+      <w:bookmarkStart w:id="68" w:name="_Toc524353258"/>
+      <w:bookmarkStart w:id="69" w:name="_Toc524353416"/>
+      <w:bookmarkStart w:id="70" w:name="_Toc524358442"/>
+      <w:bookmarkStart w:id="71" w:name="_Toc524358519"/>
+      <w:bookmarkStart w:id="72" w:name="_Toc524358589"/>
+      <w:bookmarkStart w:id="73" w:name="_Toc524358669"/>
       <w:r>
         <w:rPr>
           <w:rFonts w:eastAsia="Times New Roman"/>
@@ -5668,6 +5739,10 @@
         </w:rPr>
         <w:t>Required Materials</w:t>
       </w:r>
+      <w:bookmarkEnd w:id="57"/>
+      <w:bookmarkEnd w:id="58"/>
+      <w:bookmarkEnd w:id="59"/>
+      <w:bookmarkEnd w:id="63"/>
       <w:bookmarkEnd w:id="64"/>
       <w:bookmarkEnd w:id="65"/>
       <w:bookmarkEnd w:id="66"/>
@@ -5678,44 +5753,44 @@
       <w:bookmarkEnd w:id="71"/>
       <w:bookmarkEnd w:id="72"/>
       <w:bookmarkEnd w:id="73"/>
+    </w:p>
+    <w:p>
+      <w:pPr>
+        <w:pStyle w:val="Heading2"/>
+        <w:rPr>
+          <w:b/>
+        </w:rPr>
+      </w:pPr>
+      <w:bookmarkStart w:id="74" w:name="_Toc509386063"/>
+      <w:bookmarkStart w:id="75" w:name="_Toc510519459"/>
+      <w:bookmarkStart w:id="76" w:name="_Toc510519734"/>
+      <w:bookmarkStart w:id="77" w:name="_Toc513565974"/>
+      <w:bookmarkStart w:id="78" w:name="_Toc513566259"/>
+      <w:bookmarkStart w:id="79" w:name="_Toc513566348"/>
+      <w:bookmarkStart w:id="80" w:name="_Toc515994824"/>
+      <w:bookmarkStart w:id="81" w:name="_Toc515994957"/>
+      <w:bookmarkStart w:id="82" w:name="_Toc515995096"/>
+      <w:bookmarkStart w:id="83" w:name="_Toc515995142"/>
+      <w:bookmarkStart w:id="84" w:name="_Toc515996163"/>
+      <w:bookmarkStart w:id="85" w:name="_Toc524353260"/>
+      <w:bookmarkStart w:id="86" w:name="_Toc524353418"/>
+      <w:bookmarkStart w:id="87" w:name="_Toc524358444"/>
+      <w:bookmarkStart w:id="88" w:name="_Toc524358521"/>
+      <w:bookmarkStart w:id="89" w:name="_Toc524358591"/>
+      <w:bookmarkStart w:id="90" w:name="_Toc524358671"/>
+      <w:bookmarkEnd w:id="60"/>
+      <w:bookmarkEnd w:id="61"/>
+      <w:bookmarkEnd w:id="62"/>
+      <w:r>
+        <w:rPr>
+          <w:b/>
+        </w:rPr>
+        <w:t>Text</w:t>
+      </w:r>
       <w:bookmarkEnd w:id="74"/>
       <w:bookmarkEnd w:id="75"/>
       <w:bookmarkEnd w:id="76"/>
       <w:bookmarkEnd w:id="77"/>
-    </w:p>
-    <w:p>
-      <w:pPr>
-        <w:pStyle w:val="Heading2"/>
-        <w:rPr>
-          <w:b/>
-        </w:rPr>
-      </w:pPr>
-      <w:bookmarkStart w:id="78" w:name="_Toc509386063"/>
-      <w:bookmarkStart w:id="79" w:name="_Toc510519459"/>
-      <w:bookmarkStart w:id="80" w:name="_Toc510519734"/>
-      <w:bookmarkStart w:id="81" w:name="_Toc513565974"/>
-      <w:bookmarkStart w:id="82" w:name="_Toc513566259"/>
-      <w:bookmarkStart w:id="83" w:name="_Toc513566348"/>
-      <w:bookmarkStart w:id="84" w:name="_Toc515994824"/>
-      <w:bookmarkStart w:id="85" w:name="_Toc515994957"/>
-      <w:bookmarkStart w:id="86" w:name="_Toc515995096"/>
-      <w:bookmarkStart w:id="87" w:name="_Toc515995142"/>
-      <w:bookmarkStart w:id="88" w:name="_Toc515996163"/>
-      <w:bookmarkStart w:id="89" w:name="_Toc524353260"/>
-      <w:bookmarkStart w:id="90" w:name="_Toc524353418"/>
-      <w:bookmarkStart w:id="91" w:name="_Toc524358444"/>
-      <w:bookmarkStart w:id="92" w:name="_Toc524358521"/>
-      <w:bookmarkStart w:id="93" w:name="_Toc524358591"/>
-      <w:bookmarkStart w:id="94" w:name="_Toc524358671"/>
-      <w:bookmarkEnd w:id="50"/>
-      <w:bookmarkEnd w:id="51"/>
-      <w:bookmarkEnd w:id="52"/>
-      <w:r>
-        <w:rPr>
-          <w:b/>
-        </w:rPr>
-        <w:t>Text</w:t>
-      </w:r>
       <w:bookmarkEnd w:id="78"/>
       <w:bookmarkEnd w:id="79"/>
       <w:bookmarkEnd w:id="80"/>
@@ -5729,10 +5804,6 @@
       <w:bookmarkEnd w:id="88"/>
       <w:bookmarkEnd w:id="89"/>
       <w:bookmarkEnd w:id="90"/>
-      <w:bookmarkEnd w:id="91"/>
-      <w:bookmarkEnd w:id="92"/>
-      <w:bookmarkEnd w:id="93"/>
-      <w:bookmarkEnd w:id="94"/>
     </w:p>
     <w:p>
       <w:pPr>
@@ -5761,15 +5832,7 @@
         <w:rPr>
           <w:sz w:val="28"/>
         </w:rPr>
-        <w:t xml:space="preserve"> Sara</w:t>
-      </w:r>
-      <w:bookmarkStart w:id="95" w:name="_GoBack"/>
-      <w:bookmarkEnd w:id="95"/>
-      <w:r>
-        <w:rPr>
-          <w:sz w:val="28"/>
-        </w:rPr>
-        <w:t xml:space="preserve"> </w:t>
+        <w:t xml:space="preserve"> Sara </w:t>
       </w:r>
       <w:proofErr w:type="spellStart"/>
       <w:r>
@@ -5820,14 +5883,6 @@
           <w:sz w:val="24"/>
           <w:szCs w:val="24"/>
         </w:rPr>
-        <w:fldChar w:fldCharType="separate"/>
-      </w:r>
-      <w:r>
-        <w:rPr>
-          <w:rFonts w:ascii="Times New Roman" w:eastAsia="Times New Roman" w:hAnsi="Times New Roman" w:cs="Times New Roman"/>
-          <w:sz w:val="24"/>
-          <w:szCs w:val="24"/>
-        </w:rPr>
         <w:fldChar w:fldCharType="end"/>
       </w:r>
     </w:p>
@@ -5838,49 +5893,49 @@
           <w:b/>
         </w:rPr>
       </w:pPr>
-      <w:bookmarkStart w:id="96" w:name="_Toc513565975"/>
-      <w:bookmarkStart w:id="97" w:name="_Toc513566260"/>
-      <w:bookmarkStart w:id="98" w:name="_Toc513566349"/>
-      <w:bookmarkStart w:id="99" w:name="_Toc515994825"/>
-      <w:bookmarkStart w:id="100" w:name="_Toc515994958"/>
-      <w:bookmarkStart w:id="101" w:name="_Toc515995097"/>
-      <w:bookmarkStart w:id="102" w:name="_Toc515995143"/>
-      <w:bookmarkStart w:id="103" w:name="_Toc515996164"/>
-      <w:bookmarkStart w:id="104" w:name="_Toc524353261"/>
-      <w:bookmarkStart w:id="105" w:name="_Toc524353419"/>
-      <w:bookmarkStart w:id="106" w:name="_Toc524358445"/>
-      <w:bookmarkStart w:id="107" w:name="_Toc524358522"/>
-      <w:bookmarkStart w:id="108" w:name="_Toc524358592"/>
-      <w:bookmarkStart w:id="109" w:name="_Toc524358672"/>
-      <w:bookmarkStart w:id="110" w:name="_Toc509386064"/>
-      <w:bookmarkStart w:id="111" w:name="_Toc510519460"/>
-      <w:bookmarkStart w:id="112" w:name="_Toc510519735"/>
+      <w:bookmarkStart w:id="91" w:name="_Toc513565975"/>
+      <w:bookmarkStart w:id="92" w:name="_Toc513566260"/>
+      <w:bookmarkStart w:id="93" w:name="_Toc513566349"/>
+      <w:bookmarkStart w:id="94" w:name="_Toc515994825"/>
+      <w:bookmarkStart w:id="95" w:name="_Toc515994958"/>
+      <w:bookmarkStart w:id="96" w:name="_Toc515995097"/>
+      <w:bookmarkStart w:id="97" w:name="_Toc515995143"/>
+      <w:bookmarkStart w:id="98" w:name="_Toc515996164"/>
+      <w:bookmarkStart w:id="99" w:name="_Toc524353261"/>
+      <w:bookmarkStart w:id="100" w:name="_Toc524353419"/>
+      <w:bookmarkStart w:id="101" w:name="_Toc524358445"/>
+      <w:bookmarkStart w:id="102" w:name="_Toc524358522"/>
+      <w:bookmarkStart w:id="103" w:name="_Toc524358592"/>
+      <w:bookmarkStart w:id="104" w:name="_Toc524358672"/>
+      <w:bookmarkStart w:id="105" w:name="_Toc509386064"/>
+      <w:bookmarkStart w:id="106" w:name="_Toc510519460"/>
+      <w:bookmarkStart w:id="107" w:name="_Toc510519735"/>
       <w:r>
         <w:rPr>
           <w:b/>
         </w:rPr>
         <w:t>Computer</w:t>
       </w:r>
+      <w:bookmarkEnd w:id="91"/>
+      <w:bookmarkEnd w:id="92"/>
+      <w:bookmarkEnd w:id="93"/>
+      <w:bookmarkEnd w:id="94"/>
+      <w:bookmarkEnd w:id="95"/>
       <w:bookmarkEnd w:id="96"/>
       <w:bookmarkEnd w:id="97"/>
       <w:bookmarkEnd w:id="98"/>
+      <w:r>
+        <w:rPr>
+          <w:b/>
+        </w:rPr>
+        <w:t xml:space="preserve"> &amp; Technical Requirements</w:t>
+      </w:r>
       <w:bookmarkEnd w:id="99"/>
       <w:bookmarkEnd w:id="100"/>
       <w:bookmarkEnd w:id="101"/>
       <w:bookmarkEnd w:id="102"/>
       <w:bookmarkEnd w:id="103"/>
-      <w:r>
-        <w:rPr>
-          <w:b/>
-        </w:rPr>
-        <w:t xml:space="preserve"> &amp; Technical Requirements</w:t>
-      </w:r>
       <w:bookmarkEnd w:id="104"/>
-      <w:bookmarkEnd w:id="105"/>
-      <w:bookmarkEnd w:id="106"/>
-      <w:bookmarkEnd w:id="107"/>
-      <w:bookmarkEnd w:id="108"/>
-      <w:bookmarkEnd w:id="109"/>
     </w:p>
     <w:p>
       <w:pPr>
@@ -6159,26 +6214,31 @@
           <w:b/>
         </w:rPr>
       </w:pPr>
-      <w:bookmarkStart w:id="113" w:name="_Toc513565976"/>
-      <w:bookmarkStart w:id="114" w:name="_Toc513566261"/>
-      <w:bookmarkStart w:id="115" w:name="_Toc513566350"/>
-      <w:bookmarkStart w:id="116" w:name="_Toc515994826"/>
-      <w:bookmarkStart w:id="117" w:name="_Toc515994959"/>
-      <w:bookmarkStart w:id="118" w:name="_Toc515995098"/>
-      <w:bookmarkStart w:id="119" w:name="_Toc515995144"/>
-      <w:bookmarkStart w:id="120" w:name="_Toc515996165"/>
-      <w:bookmarkStart w:id="121" w:name="_Toc524353262"/>
-      <w:bookmarkStart w:id="122" w:name="_Toc524353420"/>
-      <w:bookmarkStart w:id="123" w:name="_Toc524358446"/>
-      <w:bookmarkStart w:id="124" w:name="_Toc524358523"/>
-      <w:bookmarkStart w:id="125" w:name="_Toc524358593"/>
-      <w:bookmarkStart w:id="126" w:name="_Toc524358673"/>
+      <w:bookmarkStart w:id="108" w:name="_Toc513565976"/>
+      <w:bookmarkStart w:id="109" w:name="_Toc513566261"/>
+      <w:bookmarkStart w:id="110" w:name="_Toc513566350"/>
+      <w:bookmarkStart w:id="111" w:name="_Toc515994826"/>
+      <w:bookmarkStart w:id="112" w:name="_Toc515994959"/>
+      <w:bookmarkStart w:id="113" w:name="_Toc515995098"/>
+      <w:bookmarkStart w:id="114" w:name="_Toc515995144"/>
+      <w:bookmarkStart w:id="115" w:name="_Toc515996165"/>
+      <w:bookmarkStart w:id="116" w:name="_Toc524353262"/>
+      <w:bookmarkStart w:id="117" w:name="_Toc524353420"/>
+      <w:bookmarkStart w:id="118" w:name="_Toc524358446"/>
+      <w:bookmarkStart w:id="119" w:name="_Toc524358523"/>
+      <w:bookmarkStart w:id="120" w:name="_Toc524358593"/>
+      <w:bookmarkStart w:id="121" w:name="_Toc524358673"/>
       <w:r>
         <w:rPr>
           <w:b/>
         </w:rPr>
         <w:t>Academic Integrity</w:t>
       </w:r>
+      <w:bookmarkEnd w:id="108"/>
+      <w:bookmarkEnd w:id="109"/>
+      <w:bookmarkEnd w:id="110"/>
+      <w:bookmarkEnd w:id="111"/>
+      <w:bookmarkEnd w:id="112"/>
       <w:bookmarkEnd w:id="113"/>
       <w:bookmarkEnd w:id="114"/>
       <w:bookmarkEnd w:id="115"/>
@@ -6188,11 +6248,6 @@
       <w:bookmarkEnd w:id="119"/>
       <w:bookmarkEnd w:id="120"/>
       <w:bookmarkEnd w:id="121"/>
-      <w:bookmarkEnd w:id="122"/>
-      <w:bookmarkEnd w:id="123"/>
-      <w:bookmarkEnd w:id="124"/>
-      <w:bookmarkEnd w:id="125"/>
-      <w:bookmarkEnd w:id="126"/>
     </w:p>
     <w:p>
       <w:pPr>
@@ -6251,9 +6306,9 @@
         </w:rPr>
         <w:t xml:space="preserve"> </w:t>
       </w:r>
-      <w:bookmarkStart w:id="127" w:name="_Toc513565977"/>
-      <w:bookmarkStart w:id="128" w:name="_Toc513566262"/>
-      <w:bookmarkStart w:id="129" w:name="_Toc513566351"/>
+      <w:bookmarkStart w:id="122" w:name="_Toc513565977"/>
+      <w:bookmarkStart w:id="123" w:name="_Toc513566262"/>
+      <w:bookmarkStart w:id="124" w:name="_Toc513566351"/>
     </w:p>
     <w:p>
       <w:pPr>
@@ -6263,17 +6318,17 @@
           <w:b/>
         </w:rPr>
       </w:pPr>
-      <w:bookmarkStart w:id="130" w:name="_Toc515994827"/>
-      <w:bookmarkStart w:id="131" w:name="_Toc515994960"/>
-      <w:bookmarkStart w:id="132" w:name="_Toc515995099"/>
-      <w:bookmarkStart w:id="133" w:name="_Toc515995145"/>
-      <w:bookmarkStart w:id="134" w:name="_Toc515996166"/>
-      <w:bookmarkStart w:id="135" w:name="_Toc524353263"/>
-      <w:bookmarkStart w:id="136" w:name="_Toc524353421"/>
-      <w:bookmarkStart w:id="137" w:name="_Toc524358447"/>
-      <w:bookmarkStart w:id="138" w:name="_Toc524358524"/>
-      <w:bookmarkStart w:id="139" w:name="_Toc524358594"/>
-      <w:bookmarkStart w:id="140" w:name="_Toc524358674"/>
+      <w:bookmarkStart w:id="125" w:name="_Toc515994827"/>
+      <w:bookmarkStart w:id="126" w:name="_Toc515994960"/>
+      <w:bookmarkStart w:id="127" w:name="_Toc515995099"/>
+      <w:bookmarkStart w:id="128" w:name="_Toc515995145"/>
+      <w:bookmarkStart w:id="129" w:name="_Toc515996166"/>
+      <w:bookmarkStart w:id="130" w:name="_Toc524353263"/>
+      <w:bookmarkStart w:id="131" w:name="_Toc524353421"/>
+      <w:bookmarkStart w:id="132" w:name="_Toc524358447"/>
+      <w:bookmarkStart w:id="133" w:name="_Toc524358524"/>
+      <w:bookmarkStart w:id="134" w:name="_Toc524358594"/>
+      <w:bookmarkStart w:id="135" w:name="_Toc524358674"/>
       <w:r>
         <w:rPr>
           <w:b/>
@@ -6281,15 +6336,20 @@
         <w:lastRenderedPageBreak/>
         <w:t xml:space="preserve">Grading </w:t>
       </w:r>
-      <w:bookmarkEnd w:id="110"/>
-      <w:bookmarkEnd w:id="111"/>
-      <w:bookmarkEnd w:id="112"/>
+      <w:bookmarkEnd w:id="105"/>
+      <w:bookmarkEnd w:id="106"/>
+      <w:bookmarkEnd w:id="107"/>
       <w:r>
         <w:rPr>
           <w:b/>
         </w:rPr>
         <w:t>and Assessment</w:t>
       </w:r>
+      <w:bookmarkEnd w:id="122"/>
+      <w:bookmarkEnd w:id="123"/>
+      <w:bookmarkEnd w:id="124"/>
+      <w:bookmarkEnd w:id="125"/>
+      <w:bookmarkEnd w:id="126"/>
       <w:bookmarkEnd w:id="127"/>
       <w:bookmarkEnd w:id="128"/>
       <w:bookmarkEnd w:id="129"/>
@@ -6299,11 +6359,6 @@
       <w:bookmarkEnd w:id="133"/>
       <w:bookmarkEnd w:id="134"/>
       <w:bookmarkEnd w:id="135"/>
-      <w:bookmarkEnd w:id="136"/>
-      <w:bookmarkEnd w:id="137"/>
-      <w:bookmarkEnd w:id="138"/>
-      <w:bookmarkEnd w:id="139"/>
-      <w:bookmarkEnd w:id="140"/>
     </w:p>
     <w:p>
       <w:pPr>
@@ -7088,9 +7143,9 @@
           <w:b/>
         </w:rPr>
       </w:pPr>
-      <w:bookmarkStart w:id="141" w:name="_Toc524358525"/>
-      <w:bookmarkStart w:id="142" w:name="_Toc524358595"/>
-      <w:bookmarkStart w:id="143" w:name="_Toc524358675"/>
+      <w:bookmarkStart w:id="136" w:name="_Toc524358525"/>
+      <w:bookmarkStart w:id="137" w:name="_Toc524358595"/>
+      <w:bookmarkStart w:id="138" w:name="_Toc524358675"/>
       <w:r>
         <w:rPr>
           <w:b/>
@@ -7103,9 +7158,9 @@
         </w:rPr>
         <w:t xml:space="preserve"> / Course Alignment</w:t>
       </w:r>
-      <w:bookmarkEnd w:id="141"/>
-      <w:bookmarkEnd w:id="142"/>
-      <w:bookmarkEnd w:id="143"/>
+      <w:bookmarkEnd w:id="136"/>
+      <w:bookmarkEnd w:id="137"/>
+      <w:bookmarkEnd w:id="138"/>
     </w:p>
     <w:p>
       <w:pPr>
@@ -7479,10 +7534,10 @@
             <v:path o:extrusionok="f" gradientshapeok="t" o:connecttype="rect"/>
             <o:lock v:ext="edit" aspectratio="t"/>
           </v:shapetype>
-          <v:shape id="_x0000_i1025" type="#_x0000_t75" alt="" style="width:290.2pt;height:210.2pt;mso-width-percent:0;mso-height-percent:0;mso-width-percent:0;mso-height-percent:0" o:ole="">
+          <v:shape id="_x0000_i1025" type="#_x0000_t75" alt="" style="width:290.05pt;height:209.9pt;mso-width-percent:0;mso-height-percent:0;mso-width-percent:0;mso-height-percent:0" o:ole="">
             <v:imagedata r:id="rId15" o:title=""/>
           </v:shape>
-          <o:OLEObject Type="Embed" ProgID="Excel.Sheet.8" ShapeID="_x0000_i1025" DrawAspect="Content" ObjectID="_1624186396" r:id="rId16"/>
+          <o:OLEObject Type="Embed" ProgID="Excel.Sheet.8" ShapeID="_x0000_i1025" DrawAspect="Content" ObjectID="_1647154353" r:id="rId16"/>
         </w:object>
       </w:r>
     </w:p>
@@ -7493,26 +7548,31 @@
           <w:b/>
         </w:rPr>
       </w:pPr>
-      <w:bookmarkStart w:id="144" w:name="_Toc513565978"/>
-      <w:bookmarkStart w:id="145" w:name="_Toc513566263"/>
-      <w:bookmarkStart w:id="146" w:name="_Toc513566352"/>
-      <w:bookmarkStart w:id="147" w:name="_Toc515994828"/>
-      <w:bookmarkStart w:id="148" w:name="_Toc515994961"/>
-      <w:bookmarkStart w:id="149" w:name="_Toc515995100"/>
-      <w:bookmarkStart w:id="150" w:name="_Toc515995146"/>
-      <w:bookmarkStart w:id="151" w:name="_Toc515996167"/>
-      <w:bookmarkStart w:id="152" w:name="_Toc524353264"/>
-      <w:bookmarkStart w:id="153" w:name="_Toc524353422"/>
-      <w:bookmarkStart w:id="154" w:name="_Toc524358448"/>
-      <w:bookmarkStart w:id="155" w:name="_Toc524358526"/>
-      <w:bookmarkStart w:id="156" w:name="_Toc524358596"/>
-      <w:bookmarkStart w:id="157" w:name="_Toc524358676"/>
+      <w:bookmarkStart w:id="139" w:name="_Toc513565978"/>
+      <w:bookmarkStart w:id="140" w:name="_Toc513566263"/>
+      <w:bookmarkStart w:id="141" w:name="_Toc513566352"/>
+      <w:bookmarkStart w:id="142" w:name="_Toc515994828"/>
+      <w:bookmarkStart w:id="143" w:name="_Toc515994961"/>
+      <w:bookmarkStart w:id="144" w:name="_Toc515995100"/>
+      <w:bookmarkStart w:id="145" w:name="_Toc515995146"/>
+      <w:bookmarkStart w:id="146" w:name="_Toc515996167"/>
+      <w:bookmarkStart w:id="147" w:name="_Toc524353264"/>
+      <w:bookmarkStart w:id="148" w:name="_Toc524353422"/>
+      <w:bookmarkStart w:id="149" w:name="_Toc524358448"/>
+      <w:bookmarkStart w:id="150" w:name="_Toc524358526"/>
+      <w:bookmarkStart w:id="151" w:name="_Toc524358596"/>
+      <w:bookmarkStart w:id="152" w:name="_Toc524358676"/>
       <w:r>
         <w:rPr>
           <w:b/>
         </w:rPr>
         <w:t>Late Policy</w:t>
       </w:r>
+      <w:bookmarkEnd w:id="139"/>
+      <w:bookmarkEnd w:id="140"/>
+      <w:bookmarkEnd w:id="141"/>
+      <w:bookmarkEnd w:id="142"/>
+      <w:bookmarkEnd w:id="143"/>
       <w:bookmarkEnd w:id="144"/>
       <w:bookmarkEnd w:id="145"/>
       <w:bookmarkEnd w:id="146"/>
@@ -7522,11 +7582,6 @@
       <w:bookmarkEnd w:id="150"/>
       <w:bookmarkEnd w:id="151"/>
       <w:bookmarkEnd w:id="152"/>
-      <w:bookmarkEnd w:id="153"/>
-      <w:bookmarkEnd w:id="154"/>
-      <w:bookmarkEnd w:id="155"/>
-      <w:bookmarkEnd w:id="156"/>
-      <w:bookmarkEnd w:id="157"/>
     </w:p>
     <w:p>
       <w:pPr>
@@ -7659,29 +7714,34 @@
           <w:b/>
         </w:rPr>
       </w:pPr>
-      <w:bookmarkStart w:id="158" w:name="_Toc509386065"/>
-      <w:bookmarkStart w:id="159" w:name="_Toc510519461"/>
-      <w:bookmarkStart w:id="160" w:name="_Toc510519736"/>
-      <w:bookmarkStart w:id="161" w:name="_Toc513565979"/>
-      <w:bookmarkStart w:id="162" w:name="_Toc513566264"/>
-      <w:bookmarkStart w:id="163" w:name="_Toc513566353"/>
-      <w:bookmarkStart w:id="164" w:name="_Toc515994829"/>
-      <w:bookmarkStart w:id="165" w:name="_Toc515994962"/>
-      <w:bookmarkStart w:id="166" w:name="_Toc515995101"/>
-      <w:bookmarkStart w:id="167" w:name="_Toc515995147"/>
-      <w:bookmarkStart w:id="168" w:name="_Toc515996168"/>
-      <w:bookmarkStart w:id="169" w:name="_Toc524353265"/>
-      <w:bookmarkStart w:id="170" w:name="_Toc524353423"/>
-      <w:bookmarkStart w:id="171" w:name="_Toc524358449"/>
-      <w:bookmarkStart w:id="172" w:name="_Toc524358527"/>
-      <w:bookmarkStart w:id="173" w:name="_Toc524358597"/>
-      <w:bookmarkStart w:id="174" w:name="_Toc524358677"/>
+      <w:bookmarkStart w:id="153" w:name="_Toc509386065"/>
+      <w:bookmarkStart w:id="154" w:name="_Toc510519461"/>
+      <w:bookmarkStart w:id="155" w:name="_Toc510519736"/>
+      <w:bookmarkStart w:id="156" w:name="_Toc513565979"/>
+      <w:bookmarkStart w:id="157" w:name="_Toc513566264"/>
+      <w:bookmarkStart w:id="158" w:name="_Toc513566353"/>
+      <w:bookmarkStart w:id="159" w:name="_Toc515994829"/>
+      <w:bookmarkStart w:id="160" w:name="_Toc515994962"/>
+      <w:bookmarkStart w:id="161" w:name="_Toc515995101"/>
+      <w:bookmarkStart w:id="162" w:name="_Toc515995147"/>
+      <w:bookmarkStart w:id="163" w:name="_Toc515996168"/>
+      <w:bookmarkStart w:id="164" w:name="_Toc524353265"/>
+      <w:bookmarkStart w:id="165" w:name="_Toc524353423"/>
+      <w:bookmarkStart w:id="166" w:name="_Toc524358449"/>
+      <w:bookmarkStart w:id="167" w:name="_Toc524358527"/>
+      <w:bookmarkStart w:id="168" w:name="_Toc524358597"/>
+      <w:bookmarkStart w:id="169" w:name="_Toc524358677"/>
       <w:r>
         <w:rPr>
           <w:b/>
         </w:rPr>
         <w:t>Classroom Contract</w:t>
       </w:r>
+      <w:bookmarkEnd w:id="153"/>
+      <w:bookmarkEnd w:id="154"/>
+      <w:bookmarkEnd w:id="155"/>
+      <w:bookmarkEnd w:id="156"/>
+      <w:bookmarkEnd w:id="157"/>
       <w:bookmarkEnd w:id="158"/>
       <w:bookmarkEnd w:id="159"/>
       <w:bookmarkEnd w:id="160"/>
@@ -7694,11 +7754,182 @@
       <w:bookmarkEnd w:id="167"/>
       <w:bookmarkEnd w:id="168"/>
       <w:bookmarkEnd w:id="169"/>
+    </w:p>
+    <w:p>
+      <w:pPr>
+        <w:rPr>
+          <w:sz w:val="28"/>
+          <w:szCs w:val="28"/>
+        </w:rPr>
+      </w:pPr>
+      <w:r>
+        <w:rPr>
+          <w:sz w:val="28"/>
+          <w:szCs w:val="28"/>
+        </w:rPr>
+        <w:t>You are expected to uphold the classroom contract as follows:</w:t>
+      </w:r>
+    </w:p>
+    <w:p>
+      <w:pPr>
+        <w:numPr>
+          <w:ilvl w:val="0"/>
+          <w:numId w:val="4"/>
+        </w:numPr>
+        <w:spacing w:line="240" w:lineRule="auto"/>
+        <w:rPr>
+          <w:sz w:val="28"/>
+          <w:szCs w:val="28"/>
+        </w:rPr>
+      </w:pPr>
+      <w:r>
+        <w:rPr>
+          <w:b/>
+          <w:bCs/>
+          <w:sz w:val="28"/>
+          <w:szCs w:val="28"/>
+        </w:rPr>
+        <w:t>Be Prepared</w:t>
+      </w:r>
+      <w:r>
+        <w:rPr>
+          <w:sz w:val="28"/>
+          <w:szCs w:val="28"/>
+        </w:rPr>
+        <w:t>: You are expected to complete all pre-work and homework before class starts so that you are ready to be engaged in conversations and activities.</w:t>
+      </w:r>
+    </w:p>
+    <w:p>
+      <w:pPr>
+        <w:numPr>
+          <w:ilvl w:val="0"/>
+          <w:numId w:val="4"/>
+        </w:numPr>
+        <w:spacing w:line="240" w:lineRule="auto"/>
+        <w:rPr>
+          <w:sz w:val="28"/>
+          <w:szCs w:val="28"/>
+        </w:rPr>
+      </w:pPr>
+      <w:r>
+        <w:rPr>
+          <w:b/>
+          <w:bCs/>
+          <w:sz w:val="28"/>
+          <w:szCs w:val="28"/>
+        </w:rPr>
+        <w:t>Be Present</w:t>
+      </w:r>
+      <w:r>
+        <w:rPr>
+          <w:sz w:val="28"/>
+          <w:szCs w:val="28"/>
+        </w:rPr>
+        <w:t>: You are expected to be in class, on time, and actively present in the learning process.</w:t>
+      </w:r>
+    </w:p>
+    <w:p>
+      <w:pPr>
+        <w:numPr>
+          <w:ilvl w:val="0"/>
+          <w:numId w:val="4"/>
+        </w:numPr>
+        <w:spacing w:line="240" w:lineRule="auto"/>
+        <w:rPr>
+          <w:sz w:val="28"/>
+          <w:szCs w:val="28"/>
+        </w:rPr>
+      </w:pPr>
+      <w:r>
+        <w:rPr>
+          <w:b/>
+          <w:bCs/>
+          <w:sz w:val="28"/>
+          <w:szCs w:val="28"/>
+        </w:rPr>
+        <w:t>Participate</w:t>
+      </w:r>
+      <w:r>
+        <w:rPr>
+          <w:sz w:val="28"/>
+          <w:szCs w:val="28"/>
+        </w:rPr>
+        <w:t>: You are expected to be an active contributor in class. This means both asking questions and helping others.</w:t>
+      </w:r>
+    </w:p>
+    <w:p>
+      <w:pPr>
+        <w:numPr>
+          <w:ilvl w:val="0"/>
+          <w:numId w:val="4"/>
+        </w:numPr>
+        <w:spacing w:line="240" w:lineRule="auto"/>
+        <w:rPr>
+          <w:sz w:val="28"/>
+          <w:szCs w:val="28"/>
+        </w:rPr>
+      </w:pPr>
+      <w:r>
+        <w:rPr>
+          <w:b/>
+          <w:bCs/>
+          <w:sz w:val="28"/>
+          <w:szCs w:val="28"/>
+        </w:rPr>
+        <w:t xml:space="preserve">Create space for learning: </w:t>
+      </w:r>
+      <w:r>
+        <w:rPr>
+          <w:sz w:val="28"/>
+          <w:szCs w:val="28"/>
+        </w:rPr>
+        <w:t>You are expected to create and cultivate a space where learning is conducive for all learners.</w:t>
+      </w:r>
+      <w:r>
+        <w:rPr>
+          <w:sz w:val="28"/>
+          <w:szCs w:val="28"/>
+        </w:rPr>
+        <w:t xml:space="preserve"> This means that you participate in the class without dominating the learning space.</w:t>
+      </w:r>
+    </w:p>
+    <w:p>
+      <w:pPr>
+        <w:pStyle w:val="Heading1"/>
+        <w:rPr>
+          <w:b/>
+        </w:rPr>
+      </w:pPr>
+      <w:bookmarkStart w:id="170" w:name="_Toc524353266"/>
+      <w:bookmarkStart w:id="171" w:name="_Toc524353424"/>
+      <w:bookmarkStart w:id="172" w:name="_Toc524358450"/>
+      <w:bookmarkStart w:id="173" w:name="_Toc524358528"/>
+      <w:bookmarkStart w:id="174" w:name="_Toc524358598"/>
+      <w:bookmarkStart w:id="175" w:name="_Toc524358678"/>
+      <w:bookmarkStart w:id="176" w:name="_Toc509386066"/>
+      <w:bookmarkStart w:id="177" w:name="_Toc510519462"/>
+      <w:bookmarkStart w:id="178" w:name="_Toc510519737"/>
+      <w:bookmarkStart w:id="179" w:name="_Toc513565980"/>
+      <w:bookmarkStart w:id="180" w:name="_Toc513566265"/>
+      <w:bookmarkStart w:id="181" w:name="_Toc513566354"/>
+      <w:bookmarkStart w:id="182" w:name="_Toc515994830"/>
+      <w:bookmarkStart w:id="183" w:name="_Toc515994963"/>
+      <w:bookmarkStart w:id="184" w:name="_Toc515995102"/>
+      <w:bookmarkStart w:id="185" w:name="_Toc515995148"/>
+      <w:bookmarkStart w:id="186" w:name="_Toc515996169"/>
+      <w:r>
+        <w:rPr>
+          <w:b/>
+        </w:rPr>
+        <w:lastRenderedPageBreak/>
+        <w:t>Discussion Expectations</w:t>
+      </w:r>
       <w:bookmarkEnd w:id="170"/>
       <w:bookmarkEnd w:id="171"/>
       <w:bookmarkEnd w:id="172"/>
       <w:bookmarkEnd w:id="173"/>
       <w:bookmarkEnd w:id="174"/>
+      <w:bookmarkEnd w:id="175"/>
     </w:p>
     <w:p>
       <w:pPr>
@@ -7712,7 +7943,23 @@
           <w:sz w:val="28"/>
           <w:szCs w:val="28"/>
         </w:rPr>
-        <w:t>You are expected to uphold the classroom contract as follows:</w:t>
+        <w:t>(Adapted from Dr. Susan Shaw, Oregon State University &amp; Angela Velez-</w:t>
+      </w:r>
+      <w:proofErr w:type="spellStart"/>
+      <w:r>
+        <w:rPr>
+          <w:sz w:val="28"/>
+          <w:szCs w:val="28"/>
+        </w:rPr>
+        <w:t>Solic</w:t>
+      </w:r>
+      <w:proofErr w:type="spellEnd"/>
+      <w:r>
+        <w:rPr>
+          <w:sz w:val="28"/>
+          <w:szCs w:val="28"/>
+        </w:rPr>
+        <w:t>, Indiana University Northwest)</w:t>
       </w:r>
     </w:p>
     <w:p>
@@ -7721,27 +7968,39 @@
           <w:ilvl w:val="0"/>
           <w:numId w:val="4"/>
         </w:numPr>
-        <w:spacing w:line="240" w:lineRule="auto"/>
-        <w:rPr>
-          <w:sz w:val="28"/>
-          <w:szCs w:val="28"/>
-        </w:rPr>
-      </w:pPr>
-      <w:r>
-        <w:rPr>
-          <w:b/>
-          <w:bCs/>
-          <w:sz w:val="28"/>
-          <w:szCs w:val="28"/>
-        </w:rPr>
-        <w:t>Be Prepared</w:t>
-      </w:r>
-      <w:r>
-        <w:rPr>
-          <w:sz w:val="28"/>
-          <w:szCs w:val="28"/>
-        </w:rPr>
-        <w:t>: You are expected to complete all pre-work and homework before class starts so that you are ready to be engaged in conversations and activities.</w:t>
+        <w:spacing w:after="0" w:line="240" w:lineRule="auto"/>
+        <w:rPr>
+          <w:sz w:val="28"/>
+          <w:szCs w:val="28"/>
+        </w:rPr>
+      </w:pPr>
+      <w:r>
+        <w:rPr>
+          <w:sz w:val="28"/>
+          <w:szCs w:val="28"/>
+        </w:rPr>
+        <w:t xml:space="preserve">Commit </w:t>
+      </w:r>
+      <w:r>
+        <w:rPr>
+          <w:sz w:val="28"/>
+          <w:szCs w:val="28"/>
+        </w:rPr>
+        <w:t xml:space="preserve">to learning about, understanding, and supporting </w:t>
+      </w:r>
+      <w:r>
+        <w:rPr>
+          <w:sz w:val="28"/>
+          <w:szCs w:val="28"/>
+        </w:rPr>
+        <w:t xml:space="preserve">your </w:t>
+      </w:r>
+      <w:r>
+        <w:rPr>
+          <w:sz w:val="28"/>
+          <w:szCs w:val="28"/>
+        </w:rPr>
+        <w:t>peers.</w:t>
       </w:r>
     </w:p>
     <w:p>
@@ -7750,27 +8009,18 @@
           <w:ilvl w:val="0"/>
           <w:numId w:val="4"/>
         </w:numPr>
-        <w:spacing w:line="240" w:lineRule="auto"/>
-        <w:rPr>
-          <w:sz w:val="28"/>
-          <w:szCs w:val="28"/>
-        </w:rPr>
-      </w:pPr>
-      <w:r>
-        <w:rPr>
-          <w:b/>
-          <w:bCs/>
-          <w:sz w:val="28"/>
-          <w:szCs w:val="28"/>
-        </w:rPr>
-        <w:t>Be Present</w:t>
-      </w:r>
-      <w:r>
-        <w:rPr>
-          <w:sz w:val="28"/>
-          <w:szCs w:val="28"/>
-        </w:rPr>
-        <w:t>: You are expected to be in class, on time, and actively present in the learning process.</w:t>
+        <w:spacing w:after="0" w:line="240" w:lineRule="auto"/>
+        <w:rPr>
+          <w:sz w:val="28"/>
+          <w:szCs w:val="28"/>
+        </w:rPr>
+      </w:pPr>
+      <w:r>
+        <w:rPr>
+          <w:sz w:val="28"/>
+          <w:szCs w:val="28"/>
+        </w:rPr>
+        <w:t>Assume the best of others in the class and expect the best from them.</w:t>
       </w:r>
     </w:p>
     <w:p>
@@ -7779,27 +8029,18 @@
           <w:ilvl w:val="0"/>
           <w:numId w:val="4"/>
         </w:numPr>
-        <w:spacing w:line="240" w:lineRule="auto"/>
-        <w:rPr>
-          <w:sz w:val="28"/>
-          <w:szCs w:val="28"/>
-        </w:rPr>
-      </w:pPr>
-      <w:r>
-        <w:rPr>
-          <w:b/>
-          <w:bCs/>
-          <w:sz w:val="28"/>
-          <w:szCs w:val="28"/>
-        </w:rPr>
-        <w:t>Participate</w:t>
-      </w:r>
-      <w:r>
-        <w:rPr>
-          <w:sz w:val="28"/>
-          <w:szCs w:val="28"/>
-        </w:rPr>
-        <w:t>: You are expected to be an active contributor in class. This means both asking questions and helping others.</w:t>
+        <w:spacing w:after="0" w:line="240" w:lineRule="auto"/>
+        <w:rPr>
+          <w:sz w:val="28"/>
+          <w:szCs w:val="28"/>
+        </w:rPr>
+      </w:pPr>
+      <w:r>
+        <w:rPr>
+          <w:sz w:val="28"/>
+          <w:szCs w:val="28"/>
+        </w:rPr>
+        <w:t>Recognize and value the experiences, abilities, and knowledge each person brings to class.</w:t>
       </w:r>
     </w:p>
     <w:p>
@@ -7808,454 +8049,273 @@
           <w:ilvl w:val="0"/>
           <w:numId w:val="4"/>
         </w:numPr>
-        <w:spacing w:line="240" w:lineRule="auto"/>
-        <w:rPr>
-          <w:sz w:val="28"/>
-          <w:szCs w:val="28"/>
-        </w:rPr>
-      </w:pPr>
-      <w:r>
-        <w:rPr>
-          <w:b/>
-          <w:bCs/>
-          <w:sz w:val="28"/>
-          <w:szCs w:val="28"/>
-        </w:rPr>
-        <w:t xml:space="preserve">Create space for learning: </w:t>
-      </w:r>
-      <w:r>
-        <w:rPr>
-          <w:sz w:val="28"/>
-          <w:szCs w:val="28"/>
-        </w:rPr>
-        <w:t>You are expected to create and cultivate a space where learning is conducive for all learners.</w:t>
-      </w:r>
-      <w:r>
-        <w:rPr>
-          <w:sz w:val="28"/>
-          <w:szCs w:val="28"/>
-        </w:rPr>
-        <w:t xml:space="preserve"> This means that you participate in the class without dominating the learning space.</w:t>
+        <w:spacing w:after="0" w:line="240" w:lineRule="auto"/>
+        <w:rPr>
+          <w:sz w:val="28"/>
+          <w:szCs w:val="28"/>
+        </w:rPr>
+      </w:pPr>
+      <w:r>
+        <w:rPr>
+          <w:sz w:val="28"/>
+          <w:szCs w:val="28"/>
+        </w:rPr>
+        <w:t>Participate actively in the discussions.</w:t>
       </w:r>
     </w:p>
     <w:p>
       <w:pPr>
+        <w:numPr>
+          <w:ilvl w:val="0"/>
+          <w:numId w:val="4"/>
+        </w:numPr>
+        <w:spacing w:after="0" w:line="240" w:lineRule="auto"/>
+        <w:rPr>
+          <w:sz w:val="28"/>
+          <w:szCs w:val="28"/>
+        </w:rPr>
+      </w:pPr>
+      <w:r>
+        <w:rPr>
+          <w:sz w:val="28"/>
+          <w:szCs w:val="28"/>
+        </w:rPr>
+        <w:t>Think through and re-read your comments before you post them.</w:t>
+      </w:r>
+    </w:p>
+    <w:p>
+      <w:pPr>
+        <w:numPr>
+          <w:ilvl w:val="0"/>
+          <w:numId w:val="4"/>
+        </w:numPr>
+        <w:spacing w:after="0" w:line="240" w:lineRule="auto"/>
+        <w:rPr>
+          <w:sz w:val="28"/>
+          <w:szCs w:val="28"/>
+        </w:rPr>
+      </w:pPr>
+      <w:r>
+        <w:rPr>
+          <w:sz w:val="28"/>
+          <w:szCs w:val="28"/>
+        </w:rPr>
+        <w:t>Never make derogatory comments toward another person in the class.</w:t>
+      </w:r>
+      <w:r>
+        <w:rPr>
+          <w:sz w:val="28"/>
+          <w:szCs w:val="28"/>
+        </w:rPr>
+        <w:t xml:space="preserve"> </w:t>
+      </w:r>
+      <w:r>
+        <w:rPr>
+          <w:sz w:val="28"/>
+          <w:szCs w:val="28"/>
+        </w:rPr>
+        <w:t>Do not demean or embarrass others.</w:t>
+      </w:r>
+    </w:p>
+    <w:p>
+      <w:pPr>
+        <w:numPr>
+          <w:ilvl w:val="0"/>
+          <w:numId w:val="4"/>
+        </w:numPr>
+        <w:spacing w:after="0" w:line="240" w:lineRule="auto"/>
+        <w:rPr>
+          <w:sz w:val="28"/>
+          <w:szCs w:val="28"/>
+        </w:rPr>
+      </w:pPr>
+      <w:r>
+        <w:rPr>
+          <w:sz w:val="28"/>
+          <w:szCs w:val="28"/>
+        </w:rPr>
+        <w:t>Do not make sexist, racist, homophobic, or victim-blaming comments at all.</w:t>
+      </w:r>
+    </w:p>
+    <w:p>
+      <w:pPr>
+        <w:numPr>
+          <w:ilvl w:val="0"/>
+          <w:numId w:val="4"/>
+        </w:numPr>
+        <w:spacing w:after="0" w:line="240" w:lineRule="auto"/>
+        <w:rPr>
+          <w:sz w:val="28"/>
+          <w:szCs w:val="28"/>
+        </w:rPr>
+      </w:pPr>
+      <w:r>
+        <w:rPr>
+          <w:sz w:val="28"/>
+          <w:szCs w:val="28"/>
+        </w:rPr>
+        <w:t>It is ok to d</w:t>
+      </w:r>
+      <w:r>
+        <w:rPr>
+          <w:sz w:val="28"/>
+          <w:szCs w:val="28"/>
+        </w:rPr>
+        <w:t>isagree with ideas, but do not make personal attacks. </w:t>
+      </w:r>
+    </w:p>
+    <w:p>
+      <w:pPr>
+        <w:numPr>
+          <w:ilvl w:val="0"/>
+          <w:numId w:val="4"/>
+        </w:numPr>
+        <w:spacing w:after="0" w:line="240" w:lineRule="auto"/>
+        <w:rPr>
+          <w:sz w:val="28"/>
+          <w:szCs w:val="28"/>
+        </w:rPr>
+      </w:pPr>
+      <w:r>
+        <w:rPr>
+          <w:sz w:val="28"/>
+          <w:szCs w:val="28"/>
+        </w:rPr>
+        <w:t>Be open to be</w:t>
+      </w:r>
+      <w:r>
+        <w:rPr>
+          <w:sz w:val="28"/>
+          <w:szCs w:val="28"/>
+        </w:rPr>
+        <w:t>ing</w:t>
+      </w:r>
+      <w:r>
+        <w:rPr>
+          <w:sz w:val="28"/>
+          <w:szCs w:val="28"/>
+        </w:rPr>
+        <w:t xml:space="preserve"> challenged or confronted on your ideas or prejudices.</w:t>
+      </w:r>
+    </w:p>
+    <w:p>
+      <w:pPr>
+        <w:numPr>
+          <w:ilvl w:val="0"/>
+          <w:numId w:val="4"/>
+        </w:numPr>
+        <w:spacing w:after="0" w:line="240" w:lineRule="auto"/>
+        <w:rPr>
+          <w:sz w:val="28"/>
+          <w:szCs w:val="28"/>
+        </w:rPr>
+      </w:pPr>
+      <w:r>
+        <w:rPr>
+          <w:sz w:val="28"/>
+          <w:szCs w:val="28"/>
+        </w:rPr>
+        <w:t>Challenge others with the intent of facilitating growth. </w:t>
+      </w:r>
+    </w:p>
+    <w:p>
+      <w:pPr>
+        <w:numPr>
+          <w:ilvl w:val="0"/>
+          <w:numId w:val="4"/>
+        </w:numPr>
+        <w:spacing w:after="0" w:line="240" w:lineRule="auto"/>
+        <w:rPr>
+          <w:sz w:val="28"/>
+          <w:szCs w:val="28"/>
+        </w:rPr>
+      </w:pPr>
+      <w:r>
+        <w:rPr>
+          <w:sz w:val="28"/>
+          <w:szCs w:val="28"/>
+        </w:rPr>
+        <w:t>Encourage others to develop and share their ideas.</w:t>
+      </w:r>
+    </w:p>
+    <w:p>
+      <w:pPr>
+        <w:numPr>
+          <w:ilvl w:val="0"/>
+          <w:numId w:val="4"/>
+        </w:numPr>
+        <w:spacing w:after="0" w:line="240" w:lineRule="auto"/>
+        <w:rPr>
+          <w:sz w:val="28"/>
+          <w:szCs w:val="28"/>
+        </w:rPr>
+      </w:pPr>
+      <w:r>
+        <w:rPr>
+          <w:sz w:val="28"/>
+          <w:szCs w:val="28"/>
+        </w:rPr>
+        <w:t>Be willing to change.</w:t>
+      </w:r>
+    </w:p>
+    <w:p>
+      <w:pPr>
+        <w:numPr>
+          <w:ilvl w:val="0"/>
+          <w:numId w:val="4"/>
+        </w:numPr>
+        <w:spacing w:after="0" w:line="240" w:lineRule="auto"/>
+        <w:rPr>
+          <w:sz w:val="28"/>
+          <w:szCs w:val="28"/>
+        </w:rPr>
+      </w:pPr>
+      <w:r>
+        <w:rPr>
+          <w:sz w:val="28"/>
+          <w:szCs w:val="28"/>
+        </w:rPr>
+        <w:t xml:space="preserve">Any form of hatred </w:t>
+      </w:r>
+      <w:r>
+        <w:rPr>
+          <w:sz w:val="28"/>
+          <w:szCs w:val="28"/>
+        </w:rPr>
+        <w:t>is considered serious and inappropriate</w:t>
+      </w:r>
+      <w:r>
+        <w:rPr>
+          <w:sz w:val="28"/>
+          <w:szCs w:val="28"/>
+        </w:rPr>
+        <w:t>.</w:t>
+      </w:r>
+    </w:p>
+    <w:p>
+      <w:pPr>
         <w:pStyle w:val="Heading1"/>
         <w:rPr>
           <w:b/>
         </w:rPr>
       </w:pPr>
-      <w:bookmarkStart w:id="175" w:name="_Toc524353266"/>
-      <w:bookmarkStart w:id="176" w:name="_Toc524353424"/>
-      <w:bookmarkStart w:id="177" w:name="_Toc524358450"/>
-      <w:bookmarkStart w:id="178" w:name="_Toc524358528"/>
-      <w:bookmarkStart w:id="179" w:name="_Toc524358598"/>
-      <w:bookmarkStart w:id="180" w:name="_Toc524358678"/>
-      <w:bookmarkStart w:id="181" w:name="_Toc509386066"/>
-      <w:bookmarkStart w:id="182" w:name="_Toc510519462"/>
-      <w:bookmarkStart w:id="183" w:name="_Toc510519737"/>
-      <w:bookmarkStart w:id="184" w:name="_Toc513565980"/>
-      <w:bookmarkStart w:id="185" w:name="_Toc513566265"/>
-      <w:bookmarkStart w:id="186" w:name="_Toc513566354"/>
-      <w:bookmarkStart w:id="187" w:name="_Toc515994830"/>
-      <w:bookmarkStart w:id="188" w:name="_Toc515994963"/>
-      <w:bookmarkStart w:id="189" w:name="_Toc515995102"/>
-      <w:bookmarkStart w:id="190" w:name="_Toc515995148"/>
-      <w:bookmarkStart w:id="191" w:name="_Toc515996169"/>
+      <w:bookmarkStart w:id="187" w:name="_Toc524353267"/>
+      <w:bookmarkStart w:id="188" w:name="_Toc524353425"/>
+      <w:bookmarkStart w:id="189" w:name="_Toc524358451"/>
+      <w:bookmarkStart w:id="190" w:name="_Toc524358529"/>
+      <w:bookmarkStart w:id="191" w:name="_Toc524358599"/>
+      <w:bookmarkStart w:id="192" w:name="_Toc524358679"/>
       <w:r>
         <w:rPr>
           <w:b/>
         </w:rPr>
-        <w:lastRenderedPageBreak/>
-        <w:t>Discussion Expectations</w:t>
-      </w:r>
-      <w:bookmarkEnd w:id="175"/>
+        <w:t>Getting Unstuck</w:t>
+      </w:r>
       <w:bookmarkEnd w:id="176"/>
       <w:bookmarkEnd w:id="177"/>
       <w:bookmarkEnd w:id="178"/>
       <w:bookmarkEnd w:id="179"/>
       <w:bookmarkEnd w:id="180"/>
-    </w:p>
-    <w:p>
-      <w:pPr>
-        <w:rPr>
-          <w:sz w:val="28"/>
-          <w:szCs w:val="28"/>
-        </w:rPr>
-      </w:pPr>
-      <w:r>
-        <w:rPr>
-          <w:sz w:val="28"/>
-          <w:szCs w:val="28"/>
-        </w:rPr>
-        <w:t>(Adapted from Dr. Susan Shaw, Oregon State University &amp; Angela Velez-</w:t>
-      </w:r>
-      <w:proofErr w:type="spellStart"/>
-      <w:r>
-        <w:rPr>
-          <w:sz w:val="28"/>
-          <w:szCs w:val="28"/>
-        </w:rPr>
-        <w:t>Solic</w:t>
-      </w:r>
-      <w:proofErr w:type="spellEnd"/>
-      <w:r>
-        <w:rPr>
-          <w:sz w:val="28"/>
-          <w:szCs w:val="28"/>
-        </w:rPr>
-        <w:t>, Indiana University Northwest)</w:t>
-      </w:r>
-    </w:p>
-    <w:p>
-      <w:pPr>
-        <w:numPr>
-          <w:ilvl w:val="0"/>
-          <w:numId w:val="4"/>
-        </w:numPr>
-        <w:spacing w:after="0" w:line="240" w:lineRule="auto"/>
-        <w:rPr>
-          <w:sz w:val="28"/>
-          <w:szCs w:val="28"/>
-        </w:rPr>
-      </w:pPr>
-      <w:r>
-        <w:rPr>
-          <w:sz w:val="28"/>
-          <w:szCs w:val="28"/>
-        </w:rPr>
-        <w:t xml:space="preserve">Commit </w:t>
-      </w:r>
-      <w:r>
-        <w:rPr>
-          <w:sz w:val="28"/>
-          <w:szCs w:val="28"/>
-        </w:rPr>
-        <w:t xml:space="preserve">to learning about, understanding, and supporting </w:t>
-      </w:r>
-      <w:r>
-        <w:rPr>
-          <w:sz w:val="28"/>
-          <w:szCs w:val="28"/>
-        </w:rPr>
-        <w:t xml:space="preserve">your </w:t>
-      </w:r>
-      <w:r>
-        <w:rPr>
-          <w:sz w:val="28"/>
-          <w:szCs w:val="28"/>
-        </w:rPr>
-        <w:t>peers.</w:t>
-      </w:r>
-    </w:p>
-    <w:p>
-      <w:pPr>
-        <w:numPr>
-          <w:ilvl w:val="0"/>
-          <w:numId w:val="4"/>
-        </w:numPr>
-        <w:spacing w:after="0" w:line="240" w:lineRule="auto"/>
-        <w:rPr>
-          <w:sz w:val="28"/>
-          <w:szCs w:val="28"/>
-        </w:rPr>
-      </w:pPr>
-      <w:r>
-        <w:rPr>
-          <w:sz w:val="28"/>
-          <w:szCs w:val="28"/>
-        </w:rPr>
-        <w:t>Assume the best of others in the class and expect the best from them.</w:t>
-      </w:r>
-    </w:p>
-    <w:p>
-      <w:pPr>
-        <w:numPr>
-          <w:ilvl w:val="0"/>
-          <w:numId w:val="4"/>
-        </w:numPr>
-        <w:spacing w:after="0" w:line="240" w:lineRule="auto"/>
-        <w:rPr>
-          <w:sz w:val="28"/>
-          <w:szCs w:val="28"/>
-        </w:rPr>
-      </w:pPr>
-      <w:r>
-        <w:rPr>
-          <w:sz w:val="28"/>
-          <w:szCs w:val="28"/>
-        </w:rPr>
-        <w:t>Recognize and value the experiences, abilities, and knowledge each person brings to class.</w:t>
-      </w:r>
-    </w:p>
-    <w:p>
-      <w:pPr>
-        <w:numPr>
-          <w:ilvl w:val="0"/>
-          <w:numId w:val="4"/>
-        </w:numPr>
-        <w:spacing w:after="0" w:line="240" w:lineRule="auto"/>
-        <w:rPr>
-          <w:sz w:val="28"/>
-          <w:szCs w:val="28"/>
-        </w:rPr>
-      </w:pPr>
-      <w:r>
-        <w:rPr>
-          <w:sz w:val="28"/>
-          <w:szCs w:val="28"/>
-        </w:rPr>
-        <w:t>Participate actively in the discussions.</w:t>
-      </w:r>
-    </w:p>
-    <w:p>
-      <w:pPr>
-        <w:numPr>
-          <w:ilvl w:val="0"/>
-          <w:numId w:val="4"/>
-        </w:numPr>
-        <w:spacing w:after="0" w:line="240" w:lineRule="auto"/>
-        <w:rPr>
-          <w:sz w:val="28"/>
-          <w:szCs w:val="28"/>
-        </w:rPr>
-      </w:pPr>
-      <w:r>
-        <w:rPr>
-          <w:sz w:val="28"/>
-          <w:szCs w:val="28"/>
-        </w:rPr>
-        <w:t>Think through and re-read your comments before you post them.</w:t>
-      </w:r>
-    </w:p>
-    <w:p>
-      <w:pPr>
-        <w:numPr>
-          <w:ilvl w:val="0"/>
-          <w:numId w:val="4"/>
-        </w:numPr>
-        <w:spacing w:after="0" w:line="240" w:lineRule="auto"/>
-        <w:rPr>
-          <w:sz w:val="28"/>
-          <w:szCs w:val="28"/>
-        </w:rPr>
-      </w:pPr>
-      <w:r>
-        <w:rPr>
-          <w:sz w:val="28"/>
-          <w:szCs w:val="28"/>
-        </w:rPr>
-        <w:t>Never make derogatory comments toward another person in the class.</w:t>
-      </w:r>
-      <w:r>
-        <w:rPr>
-          <w:sz w:val="28"/>
-          <w:szCs w:val="28"/>
-        </w:rPr>
-        <w:t xml:space="preserve"> </w:t>
-      </w:r>
-      <w:r>
-        <w:rPr>
-          <w:sz w:val="28"/>
-          <w:szCs w:val="28"/>
-        </w:rPr>
-        <w:t>Do not demean or embarrass others.</w:t>
-      </w:r>
-    </w:p>
-    <w:p>
-      <w:pPr>
-        <w:numPr>
-          <w:ilvl w:val="0"/>
-          <w:numId w:val="4"/>
-        </w:numPr>
-        <w:spacing w:after="0" w:line="240" w:lineRule="auto"/>
-        <w:rPr>
-          <w:sz w:val="28"/>
-          <w:szCs w:val="28"/>
-        </w:rPr>
-      </w:pPr>
-      <w:r>
-        <w:rPr>
-          <w:sz w:val="28"/>
-          <w:szCs w:val="28"/>
-        </w:rPr>
-        <w:t>Do not make sexist, racist, homophobic, or victim-blaming comments at all.</w:t>
-      </w:r>
-    </w:p>
-    <w:p>
-      <w:pPr>
-        <w:numPr>
-          <w:ilvl w:val="0"/>
-          <w:numId w:val="4"/>
-        </w:numPr>
-        <w:spacing w:after="0" w:line="240" w:lineRule="auto"/>
-        <w:rPr>
-          <w:sz w:val="28"/>
-          <w:szCs w:val="28"/>
-        </w:rPr>
-      </w:pPr>
-      <w:r>
-        <w:rPr>
-          <w:sz w:val="28"/>
-          <w:szCs w:val="28"/>
-        </w:rPr>
-        <w:t>It is ok to d</w:t>
-      </w:r>
-      <w:r>
-        <w:rPr>
-          <w:sz w:val="28"/>
-          <w:szCs w:val="28"/>
-        </w:rPr>
-        <w:t>isagree with ideas, but do not make personal attacks. </w:t>
-      </w:r>
-    </w:p>
-    <w:p>
-      <w:pPr>
-        <w:numPr>
-          <w:ilvl w:val="0"/>
-          <w:numId w:val="4"/>
-        </w:numPr>
-        <w:spacing w:after="0" w:line="240" w:lineRule="auto"/>
-        <w:rPr>
-          <w:sz w:val="28"/>
-          <w:szCs w:val="28"/>
-        </w:rPr>
-      </w:pPr>
-      <w:r>
-        <w:rPr>
-          <w:sz w:val="28"/>
-          <w:szCs w:val="28"/>
-        </w:rPr>
-        <w:t>Be open to be</w:t>
-      </w:r>
-      <w:r>
-        <w:rPr>
-          <w:sz w:val="28"/>
-          <w:szCs w:val="28"/>
-        </w:rPr>
-        <w:t>ing</w:t>
-      </w:r>
-      <w:r>
-        <w:rPr>
-          <w:sz w:val="28"/>
-          <w:szCs w:val="28"/>
-        </w:rPr>
-        <w:t xml:space="preserve"> challenged or confronted on your ideas or prejudices.</w:t>
-      </w:r>
-    </w:p>
-    <w:p>
-      <w:pPr>
-        <w:numPr>
-          <w:ilvl w:val="0"/>
-          <w:numId w:val="4"/>
-        </w:numPr>
-        <w:spacing w:after="0" w:line="240" w:lineRule="auto"/>
-        <w:rPr>
-          <w:sz w:val="28"/>
-          <w:szCs w:val="28"/>
-        </w:rPr>
-      </w:pPr>
-      <w:r>
-        <w:rPr>
-          <w:sz w:val="28"/>
-          <w:szCs w:val="28"/>
-        </w:rPr>
-        <w:t>Challenge others with the intent of facilitating growth. </w:t>
-      </w:r>
-    </w:p>
-    <w:p>
-      <w:pPr>
-        <w:numPr>
-          <w:ilvl w:val="0"/>
-          <w:numId w:val="4"/>
-        </w:numPr>
-        <w:spacing w:after="0" w:line="240" w:lineRule="auto"/>
-        <w:rPr>
-          <w:sz w:val="28"/>
-          <w:szCs w:val="28"/>
-        </w:rPr>
-      </w:pPr>
-      <w:r>
-        <w:rPr>
-          <w:sz w:val="28"/>
-          <w:szCs w:val="28"/>
-        </w:rPr>
-        <w:t>Encourage others to develop and share their ideas.</w:t>
-      </w:r>
-    </w:p>
-    <w:p>
-      <w:pPr>
-        <w:numPr>
-          <w:ilvl w:val="0"/>
-          <w:numId w:val="4"/>
-        </w:numPr>
-        <w:spacing w:after="0" w:line="240" w:lineRule="auto"/>
-        <w:rPr>
-          <w:sz w:val="28"/>
-          <w:szCs w:val="28"/>
-        </w:rPr>
-      </w:pPr>
-      <w:r>
-        <w:rPr>
-          <w:sz w:val="28"/>
-          <w:szCs w:val="28"/>
-        </w:rPr>
-        <w:t>Be willing to change.</w:t>
-      </w:r>
-    </w:p>
-    <w:p>
-      <w:pPr>
-        <w:numPr>
-          <w:ilvl w:val="0"/>
-          <w:numId w:val="4"/>
-        </w:numPr>
-        <w:spacing w:after="0" w:line="240" w:lineRule="auto"/>
-        <w:rPr>
-          <w:sz w:val="28"/>
-          <w:szCs w:val="28"/>
-        </w:rPr>
-      </w:pPr>
-      <w:r>
-        <w:rPr>
-          <w:sz w:val="28"/>
-          <w:szCs w:val="28"/>
-        </w:rPr>
-        <w:t xml:space="preserve">Any form of hatred </w:t>
-      </w:r>
-      <w:r>
-        <w:rPr>
-          <w:sz w:val="28"/>
-          <w:szCs w:val="28"/>
-        </w:rPr>
-        <w:t>is considered serious and inappropriate</w:t>
-      </w:r>
-      <w:r>
-        <w:rPr>
-          <w:sz w:val="28"/>
-          <w:szCs w:val="28"/>
-        </w:rPr>
-        <w:t>.</w:t>
-      </w:r>
-    </w:p>
-    <w:p>
-      <w:pPr>
-        <w:pStyle w:val="Heading1"/>
-        <w:rPr>
-          <w:b/>
-        </w:rPr>
-      </w:pPr>
-      <w:bookmarkStart w:id="192" w:name="_Toc524353267"/>
-      <w:bookmarkStart w:id="193" w:name="_Toc524353425"/>
-      <w:bookmarkStart w:id="194" w:name="_Toc524358451"/>
-      <w:bookmarkStart w:id="195" w:name="_Toc524358529"/>
-      <w:bookmarkStart w:id="196" w:name="_Toc524358599"/>
-      <w:bookmarkStart w:id="197" w:name="_Toc524358679"/>
-      <w:r>
-        <w:rPr>
-          <w:b/>
-        </w:rPr>
-        <w:t>Getting Unstuck</w:t>
-      </w:r>
       <w:bookmarkEnd w:id="181"/>
       <w:bookmarkEnd w:id="182"/>
       <w:bookmarkEnd w:id="183"/>
@@ -8268,11 +8328,6 @@
       <w:bookmarkEnd w:id="190"/>
       <w:bookmarkEnd w:id="191"/>
       <w:bookmarkEnd w:id="192"/>
-      <w:bookmarkEnd w:id="193"/>
-      <w:bookmarkEnd w:id="194"/>
-      <w:bookmarkEnd w:id="195"/>
-      <w:bookmarkEnd w:id="196"/>
-      <w:bookmarkEnd w:id="197"/>
     </w:p>
     <w:p>
       <w:pPr>
@@ -8545,17 +8600,17 @@
         </w:rPr>
         <w:t>I'm here to help you. It's literally my job.</w:t>
       </w:r>
-      <w:bookmarkStart w:id="198" w:name="_Toc510519463"/>
-      <w:bookmarkStart w:id="199" w:name="_Toc510519738"/>
-      <w:bookmarkStart w:id="200" w:name="_Toc513565981"/>
-      <w:bookmarkStart w:id="201" w:name="_Toc513566266"/>
-      <w:bookmarkStart w:id="202" w:name="_Toc513566355"/>
-      <w:bookmarkStart w:id="203" w:name="_Toc515994831"/>
-      <w:bookmarkStart w:id="204" w:name="_Toc515994964"/>
-      <w:bookmarkStart w:id="205" w:name="_Toc515995103"/>
-      <w:bookmarkStart w:id="206" w:name="_Toc515995149"/>
-      <w:bookmarkStart w:id="207" w:name="_Toc515996170"/>
-      <w:bookmarkStart w:id="208" w:name="_Toc509386067"/>
+      <w:bookmarkStart w:id="193" w:name="_Toc510519463"/>
+      <w:bookmarkStart w:id="194" w:name="_Toc510519738"/>
+      <w:bookmarkStart w:id="195" w:name="_Toc513565981"/>
+      <w:bookmarkStart w:id="196" w:name="_Toc513566266"/>
+      <w:bookmarkStart w:id="197" w:name="_Toc513566355"/>
+      <w:bookmarkStart w:id="198" w:name="_Toc515994831"/>
+      <w:bookmarkStart w:id="199" w:name="_Toc515994964"/>
+      <w:bookmarkStart w:id="200" w:name="_Toc515995103"/>
+      <w:bookmarkStart w:id="201" w:name="_Toc515995149"/>
+      <w:bookmarkStart w:id="202" w:name="_Toc515996170"/>
+      <w:bookmarkStart w:id="203" w:name="_Toc509386067"/>
     </w:p>
     <w:p>
       <w:pPr>
@@ -8564,12 +8619,12 @@
           <w:b/>
         </w:rPr>
       </w:pPr>
-      <w:bookmarkStart w:id="209" w:name="_Toc524353268"/>
-      <w:bookmarkStart w:id="210" w:name="_Toc524353426"/>
-      <w:bookmarkStart w:id="211" w:name="_Toc524358452"/>
-      <w:bookmarkStart w:id="212" w:name="_Toc524358530"/>
-      <w:bookmarkStart w:id="213" w:name="_Toc524358600"/>
-      <w:bookmarkStart w:id="214" w:name="_Toc524358680"/>
+      <w:bookmarkStart w:id="204" w:name="_Toc524353268"/>
+      <w:bookmarkStart w:id="205" w:name="_Toc524353426"/>
+      <w:bookmarkStart w:id="206" w:name="_Toc524358452"/>
+      <w:bookmarkStart w:id="207" w:name="_Toc524358530"/>
+      <w:bookmarkStart w:id="208" w:name="_Toc524358600"/>
+      <w:bookmarkStart w:id="209" w:name="_Toc524358680"/>
       <w:r>
         <w:rPr>
           <w:b/>
@@ -8577,22 +8632,22 @@
         <w:lastRenderedPageBreak/>
         <w:t>Letter of Recommendation Requests</w:t>
       </w:r>
+      <w:bookmarkEnd w:id="193"/>
+      <w:bookmarkEnd w:id="194"/>
+      <w:bookmarkEnd w:id="195"/>
+      <w:bookmarkEnd w:id="196"/>
+      <w:bookmarkEnd w:id="197"/>
       <w:bookmarkEnd w:id="198"/>
       <w:bookmarkEnd w:id="199"/>
       <w:bookmarkEnd w:id="200"/>
       <w:bookmarkEnd w:id="201"/>
       <w:bookmarkEnd w:id="202"/>
-      <w:bookmarkEnd w:id="203"/>
       <w:bookmarkEnd w:id="204"/>
       <w:bookmarkEnd w:id="205"/>
       <w:bookmarkEnd w:id="206"/>
       <w:bookmarkEnd w:id="207"/>
+      <w:bookmarkEnd w:id="208"/>
       <w:bookmarkEnd w:id="209"/>
-      <w:bookmarkEnd w:id="210"/>
-      <w:bookmarkEnd w:id="211"/>
-      <w:bookmarkEnd w:id="212"/>
-      <w:bookmarkEnd w:id="213"/>
-      <w:bookmarkEnd w:id="214"/>
     </w:p>
     <w:p>
       <w:pPr>
@@ -8949,18 +9004,18 @@
           <w:b/>
         </w:rPr>
       </w:pPr>
-      <w:bookmarkStart w:id="215" w:name="_Toc515994832"/>
-      <w:bookmarkStart w:id="216" w:name="_Toc515994965"/>
-      <w:bookmarkStart w:id="217" w:name="_Toc515995104"/>
-      <w:bookmarkStart w:id="218" w:name="_Toc515995150"/>
-      <w:bookmarkStart w:id="219" w:name="_Toc515996171"/>
-      <w:bookmarkStart w:id="220" w:name="_Toc524353269"/>
-      <w:bookmarkStart w:id="221" w:name="_Toc524353427"/>
-      <w:bookmarkStart w:id="222" w:name="_Toc524358453"/>
-      <w:bookmarkStart w:id="223" w:name="_Toc524358531"/>
-      <w:bookmarkStart w:id="224" w:name="_Toc524358601"/>
-      <w:bookmarkStart w:id="225" w:name="_Toc524358681"/>
-      <w:bookmarkEnd w:id="208"/>
+      <w:bookmarkStart w:id="210" w:name="_Toc515994832"/>
+      <w:bookmarkStart w:id="211" w:name="_Toc515994965"/>
+      <w:bookmarkStart w:id="212" w:name="_Toc515995104"/>
+      <w:bookmarkStart w:id="213" w:name="_Toc515995150"/>
+      <w:bookmarkStart w:id="214" w:name="_Toc515996171"/>
+      <w:bookmarkStart w:id="215" w:name="_Toc524353269"/>
+      <w:bookmarkStart w:id="216" w:name="_Toc524353427"/>
+      <w:bookmarkStart w:id="217" w:name="_Toc524358453"/>
+      <w:bookmarkStart w:id="218" w:name="_Toc524358531"/>
+      <w:bookmarkStart w:id="219" w:name="_Toc524358601"/>
+      <w:bookmarkStart w:id="220" w:name="_Toc524358681"/>
+      <w:bookmarkEnd w:id="203"/>
       <w:r>
         <w:rPr>
           <w:b/>
@@ -8968,55 +9023,60 @@
         <w:lastRenderedPageBreak/>
         <w:t>Student Services</w:t>
       </w:r>
+      <w:bookmarkEnd w:id="210"/>
+      <w:bookmarkEnd w:id="211"/>
+      <w:bookmarkEnd w:id="212"/>
+      <w:bookmarkEnd w:id="213"/>
+      <w:bookmarkEnd w:id="214"/>
       <w:bookmarkEnd w:id="215"/>
       <w:bookmarkEnd w:id="216"/>
       <w:bookmarkEnd w:id="217"/>
       <w:bookmarkEnd w:id="218"/>
       <w:bookmarkEnd w:id="219"/>
       <w:bookmarkEnd w:id="220"/>
+    </w:p>
+    <w:p>
+      <w:pPr>
+        <w:pStyle w:val="Heading2"/>
+        <w:rPr>
+          <w:b/>
+        </w:rPr>
+      </w:pPr>
+      <w:bookmarkStart w:id="221" w:name="_Toc513565986"/>
+      <w:bookmarkStart w:id="222" w:name="_Toc513566271"/>
+      <w:bookmarkStart w:id="223" w:name="_Toc513566360"/>
+      <w:bookmarkStart w:id="224" w:name="_Toc515994837"/>
+      <w:bookmarkStart w:id="225" w:name="_Toc515994970"/>
+      <w:bookmarkStart w:id="226" w:name="_Toc515995109"/>
+      <w:bookmarkStart w:id="227" w:name="_Toc515995155"/>
+      <w:bookmarkStart w:id="228" w:name="_Toc515996172"/>
+      <w:bookmarkStart w:id="229" w:name="_Toc524353270"/>
+      <w:bookmarkStart w:id="230" w:name="_Toc524353428"/>
+      <w:bookmarkStart w:id="231" w:name="_Toc524358454"/>
+      <w:bookmarkStart w:id="232" w:name="_Toc524358532"/>
+      <w:bookmarkStart w:id="233" w:name="_Toc524358602"/>
+      <w:bookmarkStart w:id="234" w:name="_Toc524358682"/>
+      <w:bookmarkStart w:id="235" w:name="_Toc509386068"/>
+      <w:bookmarkStart w:id="236" w:name="_Toc510519465"/>
+      <w:bookmarkStart w:id="237" w:name="_Toc510519740"/>
+      <w:bookmarkStart w:id="238" w:name="_Toc513565983"/>
+      <w:bookmarkStart w:id="239" w:name="_Toc513566268"/>
+      <w:bookmarkStart w:id="240" w:name="_Toc513566357"/>
+      <w:bookmarkStart w:id="241" w:name="_Toc515994833"/>
+      <w:bookmarkStart w:id="242" w:name="_Toc515994966"/>
+      <w:bookmarkStart w:id="243" w:name="_Toc515995105"/>
+      <w:bookmarkStart w:id="244" w:name="_Toc515995151"/>
+      <w:r>
+        <w:rPr>
+          <w:b/>
+        </w:rPr>
+        <w:t>Campus Closures / Cancelled Class</w:t>
+      </w:r>
       <w:bookmarkEnd w:id="221"/>
       <w:bookmarkEnd w:id="222"/>
       <w:bookmarkEnd w:id="223"/>
       <w:bookmarkEnd w:id="224"/>
       <w:bookmarkEnd w:id="225"/>
-    </w:p>
-    <w:p>
-      <w:pPr>
-        <w:pStyle w:val="Heading2"/>
-        <w:rPr>
-          <w:b/>
-        </w:rPr>
-      </w:pPr>
-      <w:bookmarkStart w:id="226" w:name="_Toc513565986"/>
-      <w:bookmarkStart w:id="227" w:name="_Toc513566271"/>
-      <w:bookmarkStart w:id="228" w:name="_Toc513566360"/>
-      <w:bookmarkStart w:id="229" w:name="_Toc515994837"/>
-      <w:bookmarkStart w:id="230" w:name="_Toc515994970"/>
-      <w:bookmarkStart w:id="231" w:name="_Toc515995109"/>
-      <w:bookmarkStart w:id="232" w:name="_Toc515995155"/>
-      <w:bookmarkStart w:id="233" w:name="_Toc515996172"/>
-      <w:bookmarkStart w:id="234" w:name="_Toc524353270"/>
-      <w:bookmarkStart w:id="235" w:name="_Toc524353428"/>
-      <w:bookmarkStart w:id="236" w:name="_Toc524358454"/>
-      <w:bookmarkStart w:id="237" w:name="_Toc524358532"/>
-      <w:bookmarkStart w:id="238" w:name="_Toc524358602"/>
-      <w:bookmarkStart w:id="239" w:name="_Toc524358682"/>
-      <w:bookmarkStart w:id="240" w:name="_Toc509386068"/>
-      <w:bookmarkStart w:id="241" w:name="_Toc510519465"/>
-      <w:bookmarkStart w:id="242" w:name="_Toc510519740"/>
-      <w:bookmarkStart w:id="243" w:name="_Toc513565983"/>
-      <w:bookmarkStart w:id="244" w:name="_Toc513566268"/>
-      <w:bookmarkStart w:id="245" w:name="_Toc513566357"/>
-      <w:bookmarkStart w:id="246" w:name="_Toc515994833"/>
-      <w:bookmarkStart w:id="247" w:name="_Toc515994966"/>
-      <w:bookmarkStart w:id="248" w:name="_Toc515995105"/>
-      <w:bookmarkStart w:id="249" w:name="_Toc515995151"/>
-      <w:r>
-        <w:rPr>
-          <w:b/>
-        </w:rPr>
-        <w:t>Campus Closures / Cancelled Class</w:t>
-      </w:r>
       <w:bookmarkEnd w:id="226"/>
       <w:bookmarkEnd w:id="227"/>
       <w:bookmarkEnd w:id="228"/>
@@ -9026,11 +9086,6 @@
       <w:bookmarkEnd w:id="232"/>
       <w:bookmarkEnd w:id="233"/>
       <w:bookmarkEnd w:id="234"/>
-      <w:bookmarkEnd w:id="235"/>
-      <w:bookmarkEnd w:id="236"/>
-      <w:bookmarkEnd w:id="237"/>
-      <w:bookmarkEnd w:id="238"/>
-      <w:bookmarkEnd w:id="239"/>
     </w:p>
     <w:p>
       <w:pPr>
@@ -9116,19 +9171,24 @@
           <w:b/>
         </w:rPr>
       </w:pPr>
-      <w:bookmarkStart w:id="250" w:name="_Toc515996173"/>
-      <w:bookmarkStart w:id="251" w:name="_Toc524353271"/>
-      <w:bookmarkStart w:id="252" w:name="_Toc524353429"/>
-      <w:bookmarkStart w:id="253" w:name="_Toc524358455"/>
-      <w:bookmarkStart w:id="254" w:name="_Toc524358533"/>
-      <w:bookmarkStart w:id="255" w:name="_Toc524358603"/>
-      <w:bookmarkStart w:id="256" w:name="_Toc524358683"/>
+      <w:bookmarkStart w:id="245" w:name="_Toc515996173"/>
+      <w:bookmarkStart w:id="246" w:name="_Toc524353271"/>
+      <w:bookmarkStart w:id="247" w:name="_Toc524353429"/>
+      <w:bookmarkStart w:id="248" w:name="_Toc524358455"/>
+      <w:bookmarkStart w:id="249" w:name="_Toc524358533"/>
+      <w:bookmarkStart w:id="250" w:name="_Toc524358603"/>
+      <w:bookmarkStart w:id="251" w:name="_Toc524358683"/>
       <w:r>
         <w:rPr>
           <w:b/>
         </w:rPr>
         <w:t>Students with Disabilities</w:t>
       </w:r>
+      <w:bookmarkEnd w:id="235"/>
+      <w:bookmarkEnd w:id="236"/>
+      <w:bookmarkEnd w:id="237"/>
+      <w:bookmarkEnd w:id="238"/>
+      <w:bookmarkEnd w:id="239"/>
       <w:bookmarkEnd w:id="240"/>
       <w:bookmarkEnd w:id="241"/>
       <w:bookmarkEnd w:id="242"/>
@@ -9141,11 +9201,6 @@
       <w:bookmarkEnd w:id="249"/>
       <w:bookmarkEnd w:id="250"/>
       <w:bookmarkEnd w:id="251"/>
-      <w:bookmarkEnd w:id="252"/>
-      <w:bookmarkEnd w:id="253"/>
-      <w:bookmarkEnd w:id="254"/>
-      <w:bookmarkEnd w:id="255"/>
-      <w:bookmarkEnd w:id="256"/>
     </w:p>
     <w:p>
       <w:pPr>
@@ -9202,29 +9257,34 @@
           <w:b/>
         </w:rPr>
       </w:pPr>
-      <w:bookmarkStart w:id="257" w:name="_Toc509386069"/>
-      <w:bookmarkStart w:id="258" w:name="_Toc510519466"/>
-      <w:bookmarkStart w:id="259" w:name="_Toc510519741"/>
-      <w:bookmarkStart w:id="260" w:name="_Toc513565984"/>
-      <w:bookmarkStart w:id="261" w:name="_Toc513566269"/>
-      <w:bookmarkStart w:id="262" w:name="_Toc513566358"/>
-      <w:bookmarkStart w:id="263" w:name="_Toc515994834"/>
-      <w:bookmarkStart w:id="264" w:name="_Toc515994967"/>
-      <w:bookmarkStart w:id="265" w:name="_Toc515995106"/>
-      <w:bookmarkStart w:id="266" w:name="_Toc515995152"/>
-      <w:bookmarkStart w:id="267" w:name="_Toc515996174"/>
-      <w:bookmarkStart w:id="268" w:name="_Toc524353272"/>
-      <w:bookmarkStart w:id="269" w:name="_Toc524353430"/>
-      <w:bookmarkStart w:id="270" w:name="_Toc524358456"/>
-      <w:bookmarkStart w:id="271" w:name="_Toc524358534"/>
-      <w:bookmarkStart w:id="272" w:name="_Toc524358604"/>
-      <w:bookmarkStart w:id="273" w:name="_Toc524358684"/>
+      <w:bookmarkStart w:id="252" w:name="_Toc509386069"/>
+      <w:bookmarkStart w:id="253" w:name="_Toc510519466"/>
+      <w:bookmarkStart w:id="254" w:name="_Toc510519741"/>
+      <w:bookmarkStart w:id="255" w:name="_Toc513565984"/>
+      <w:bookmarkStart w:id="256" w:name="_Toc513566269"/>
+      <w:bookmarkStart w:id="257" w:name="_Toc513566358"/>
+      <w:bookmarkStart w:id="258" w:name="_Toc515994834"/>
+      <w:bookmarkStart w:id="259" w:name="_Toc515994967"/>
+      <w:bookmarkStart w:id="260" w:name="_Toc515995106"/>
+      <w:bookmarkStart w:id="261" w:name="_Toc515995152"/>
+      <w:bookmarkStart w:id="262" w:name="_Toc515996174"/>
+      <w:bookmarkStart w:id="263" w:name="_Toc524353272"/>
+      <w:bookmarkStart w:id="264" w:name="_Toc524353430"/>
+      <w:bookmarkStart w:id="265" w:name="_Toc524358456"/>
+      <w:bookmarkStart w:id="266" w:name="_Toc524358534"/>
+      <w:bookmarkStart w:id="267" w:name="_Toc524358604"/>
+      <w:bookmarkStart w:id="268" w:name="_Toc524358684"/>
       <w:r>
         <w:rPr>
           <w:b/>
         </w:rPr>
         <w:t>Tutoring Services</w:t>
       </w:r>
+      <w:bookmarkEnd w:id="252"/>
+      <w:bookmarkEnd w:id="253"/>
+      <w:bookmarkEnd w:id="254"/>
+      <w:bookmarkEnd w:id="255"/>
+      <w:bookmarkEnd w:id="256"/>
       <w:bookmarkEnd w:id="257"/>
       <w:bookmarkEnd w:id="258"/>
       <w:bookmarkEnd w:id="259"/>
@@ -9237,11 +9297,6 @@
       <w:bookmarkEnd w:id="266"/>
       <w:bookmarkEnd w:id="267"/>
       <w:bookmarkEnd w:id="268"/>
-      <w:bookmarkEnd w:id="269"/>
-      <w:bookmarkEnd w:id="270"/>
-      <w:bookmarkEnd w:id="271"/>
-      <w:bookmarkEnd w:id="272"/>
-      <w:bookmarkEnd w:id="273"/>
     </w:p>
     <w:p>
       <w:pPr>
@@ -9434,23 +9489,23 @@
           <w:b/>
         </w:rPr>
       </w:pPr>
-      <w:bookmarkStart w:id="274" w:name="_Toc509386070"/>
-      <w:bookmarkStart w:id="275" w:name="_Toc510519467"/>
-      <w:bookmarkStart w:id="276" w:name="_Toc510519742"/>
-      <w:bookmarkStart w:id="277" w:name="_Toc513565985"/>
-      <w:bookmarkStart w:id="278" w:name="_Toc513566270"/>
-      <w:bookmarkStart w:id="279" w:name="_Toc513566359"/>
-      <w:bookmarkStart w:id="280" w:name="_Toc515994835"/>
-      <w:bookmarkStart w:id="281" w:name="_Toc515994968"/>
-      <w:bookmarkStart w:id="282" w:name="_Toc515995107"/>
-      <w:bookmarkStart w:id="283" w:name="_Toc515995153"/>
-      <w:bookmarkStart w:id="284" w:name="_Toc515996175"/>
-      <w:bookmarkStart w:id="285" w:name="_Toc524353273"/>
-      <w:bookmarkStart w:id="286" w:name="_Toc524353431"/>
-      <w:bookmarkStart w:id="287" w:name="_Toc524358457"/>
-      <w:bookmarkStart w:id="288" w:name="_Toc524358535"/>
-      <w:bookmarkStart w:id="289" w:name="_Toc524358605"/>
-      <w:bookmarkStart w:id="290" w:name="_Toc524358685"/>
+      <w:bookmarkStart w:id="269" w:name="_Toc509386070"/>
+      <w:bookmarkStart w:id="270" w:name="_Toc510519467"/>
+      <w:bookmarkStart w:id="271" w:name="_Toc510519742"/>
+      <w:bookmarkStart w:id="272" w:name="_Toc513565985"/>
+      <w:bookmarkStart w:id="273" w:name="_Toc513566270"/>
+      <w:bookmarkStart w:id="274" w:name="_Toc513566359"/>
+      <w:bookmarkStart w:id="275" w:name="_Toc515994835"/>
+      <w:bookmarkStart w:id="276" w:name="_Toc515994968"/>
+      <w:bookmarkStart w:id="277" w:name="_Toc515995107"/>
+      <w:bookmarkStart w:id="278" w:name="_Toc515995153"/>
+      <w:bookmarkStart w:id="279" w:name="_Toc515996175"/>
+      <w:bookmarkStart w:id="280" w:name="_Toc524353273"/>
+      <w:bookmarkStart w:id="281" w:name="_Toc524353431"/>
+      <w:bookmarkStart w:id="282" w:name="_Toc524358457"/>
+      <w:bookmarkStart w:id="283" w:name="_Toc524358535"/>
+      <w:bookmarkStart w:id="284" w:name="_Toc524358605"/>
+      <w:bookmarkStart w:id="285" w:name="_Toc524358685"/>
       <w:r>
         <w:rPr>
           <w:b/>
@@ -9458,6 +9513,11 @@
         <w:lastRenderedPageBreak/>
         <w:t>Counseling Center</w:t>
       </w:r>
+      <w:bookmarkEnd w:id="269"/>
+      <w:bookmarkEnd w:id="270"/>
+      <w:bookmarkEnd w:id="271"/>
+      <w:bookmarkEnd w:id="272"/>
+      <w:bookmarkEnd w:id="273"/>
       <w:bookmarkEnd w:id="274"/>
       <w:bookmarkEnd w:id="275"/>
       <w:bookmarkEnd w:id="276"/>
@@ -9470,11 +9530,6 @@
       <w:bookmarkEnd w:id="283"/>
       <w:bookmarkEnd w:id="284"/>
       <w:bookmarkEnd w:id="285"/>
-      <w:bookmarkEnd w:id="286"/>
-      <w:bookmarkEnd w:id="287"/>
-      <w:bookmarkEnd w:id="288"/>
-      <w:bookmarkEnd w:id="289"/>
-      <w:bookmarkEnd w:id="290"/>
     </w:p>
     <w:p>
       <w:pPr>
@@ -9732,34 +9787,34 @@
           <w:b/>
         </w:rPr>
       </w:pPr>
-      <w:bookmarkStart w:id="291" w:name="_Toc515994836"/>
-      <w:bookmarkStart w:id="292" w:name="_Toc515994969"/>
-      <w:bookmarkStart w:id="293" w:name="_Toc515995108"/>
-      <w:bookmarkStart w:id="294" w:name="_Toc515995154"/>
-      <w:bookmarkStart w:id="295" w:name="_Toc515996176"/>
-      <w:bookmarkStart w:id="296" w:name="_Toc524353274"/>
-      <w:bookmarkStart w:id="297" w:name="_Toc524353432"/>
-      <w:bookmarkStart w:id="298" w:name="_Toc524358458"/>
-      <w:bookmarkStart w:id="299" w:name="_Toc524358536"/>
-      <w:bookmarkStart w:id="300" w:name="_Toc524358606"/>
-      <w:bookmarkStart w:id="301" w:name="_Toc524358686"/>
+      <w:bookmarkStart w:id="286" w:name="_Toc515994836"/>
+      <w:bookmarkStart w:id="287" w:name="_Toc515994969"/>
+      <w:bookmarkStart w:id="288" w:name="_Toc515995108"/>
+      <w:bookmarkStart w:id="289" w:name="_Toc515995154"/>
+      <w:bookmarkStart w:id="290" w:name="_Toc515996176"/>
+      <w:bookmarkStart w:id="291" w:name="_Toc524353274"/>
+      <w:bookmarkStart w:id="292" w:name="_Toc524353432"/>
+      <w:bookmarkStart w:id="293" w:name="_Toc524358458"/>
+      <w:bookmarkStart w:id="294" w:name="_Toc524358536"/>
+      <w:bookmarkStart w:id="295" w:name="_Toc524358606"/>
+      <w:bookmarkStart w:id="296" w:name="_Toc524358686"/>
       <w:r>
         <w:rPr>
           <w:b/>
         </w:rPr>
         <w:t>Success Coaching</w:t>
       </w:r>
+      <w:bookmarkEnd w:id="286"/>
+      <w:bookmarkEnd w:id="287"/>
+      <w:bookmarkEnd w:id="288"/>
+      <w:bookmarkEnd w:id="289"/>
+      <w:bookmarkEnd w:id="290"/>
       <w:bookmarkEnd w:id="291"/>
       <w:bookmarkEnd w:id="292"/>
       <w:bookmarkEnd w:id="293"/>
       <w:bookmarkEnd w:id="294"/>
       <w:bookmarkEnd w:id="295"/>
       <w:bookmarkEnd w:id="296"/>
-      <w:bookmarkEnd w:id="297"/>
-      <w:bookmarkEnd w:id="298"/>
-      <w:bookmarkEnd w:id="299"/>
-      <w:bookmarkEnd w:id="300"/>
-      <w:bookmarkEnd w:id="301"/>
     </w:p>
     <w:p>
       <w:pPr>
@@ -9993,26 +10048,31 @@
           <w:b/>
         </w:rPr>
       </w:pPr>
-      <w:bookmarkStart w:id="302" w:name="_Toc513565987"/>
-      <w:bookmarkStart w:id="303" w:name="_Toc513566272"/>
-      <w:bookmarkStart w:id="304" w:name="_Toc513566361"/>
-      <w:bookmarkStart w:id="305" w:name="_Toc515994838"/>
-      <w:bookmarkStart w:id="306" w:name="_Toc515994971"/>
-      <w:bookmarkStart w:id="307" w:name="_Toc515995110"/>
-      <w:bookmarkStart w:id="308" w:name="_Toc515995156"/>
-      <w:bookmarkStart w:id="309" w:name="_Toc515996177"/>
-      <w:bookmarkStart w:id="310" w:name="_Toc524353275"/>
-      <w:bookmarkStart w:id="311" w:name="_Toc524353433"/>
-      <w:bookmarkStart w:id="312" w:name="_Toc524358459"/>
-      <w:bookmarkStart w:id="313" w:name="_Toc524358537"/>
-      <w:bookmarkStart w:id="314" w:name="_Toc524358607"/>
-      <w:bookmarkStart w:id="315" w:name="_Toc524358687"/>
+      <w:bookmarkStart w:id="297" w:name="_Toc513565987"/>
+      <w:bookmarkStart w:id="298" w:name="_Toc513566272"/>
+      <w:bookmarkStart w:id="299" w:name="_Toc513566361"/>
+      <w:bookmarkStart w:id="300" w:name="_Toc515994838"/>
+      <w:bookmarkStart w:id="301" w:name="_Toc515994971"/>
+      <w:bookmarkStart w:id="302" w:name="_Toc515995110"/>
+      <w:bookmarkStart w:id="303" w:name="_Toc515995156"/>
+      <w:bookmarkStart w:id="304" w:name="_Toc515996177"/>
+      <w:bookmarkStart w:id="305" w:name="_Toc524353275"/>
+      <w:bookmarkStart w:id="306" w:name="_Toc524353433"/>
+      <w:bookmarkStart w:id="307" w:name="_Toc524358459"/>
+      <w:bookmarkStart w:id="308" w:name="_Toc524358537"/>
+      <w:bookmarkStart w:id="309" w:name="_Toc524358607"/>
+      <w:bookmarkStart w:id="310" w:name="_Toc524358687"/>
       <w:r>
         <w:rPr>
           <w:b/>
         </w:rPr>
         <w:t>Additional Campus Resources</w:t>
       </w:r>
+      <w:bookmarkEnd w:id="297"/>
+      <w:bookmarkEnd w:id="298"/>
+      <w:bookmarkEnd w:id="299"/>
+      <w:bookmarkEnd w:id="300"/>
+      <w:bookmarkEnd w:id="301"/>
       <w:bookmarkEnd w:id="302"/>
       <w:bookmarkEnd w:id="303"/>
       <w:bookmarkEnd w:id="304"/>
@@ -10022,11 +10082,6 @@
       <w:bookmarkEnd w:id="308"/>
       <w:bookmarkEnd w:id="309"/>
       <w:bookmarkEnd w:id="310"/>
-      <w:bookmarkEnd w:id="311"/>
-      <w:bookmarkEnd w:id="312"/>
-      <w:bookmarkEnd w:id="313"/>
-      <w:bookmarkEnd w:id="314"/>
-      <w:bookmarkEnd w:id="315"/>
     </w:p>
     <w:p>
       <w:pPr>
@@ -10036,7 +10091,7 @@
           <w:szCs w:val="28"/>
         </w:rPr>
       </w:pPr>
-      <w:bookmarkStart w:id="316" w:name="_Toc513565989"/>
+      <w:bookmarkStart w:id="311" w:name="_Toc513565989"/>
       <w:r>
         <w:rPr>
           <w:rFonts w:eastAsia="Times New Roman"/>
@@ -10110,7 +10165,7 @@
         </w:rPr>
         <w:t>and much more.</w:t>
       </w:r>
-      <w:bookmarkEnd w:id="316"/>
+      <w:bookmarkEnd w:id="311"/>
     </w:p>
     <w:p>
       <w:pPr>
@@ -10122,10 +10177,10 @@
           <w:szCs w:val="32"/>
         </w:rPr>
       </w:pPr>
-      <w:bookmarkStart w:id="317" w:name="_Toc515994839"/>
-      <w:bookmarkStart w:id="318" w:name="_Toc515994972"/>
-      <w:bookmarkStart w:id="319" w:name="_Toc515995111"/>
-      <w:bookmarkStart w:id="320" w:name="_Toc515995157"/>
+      <w:bookmarkStart w:id="312" w:name="_Toc515994839"/>
+      <w:bookmarkStart w:id="313" w:name="_Toc515994972"/>
+      <w:bookmarkStart w:id="314" w:name="_Toc515995111"/>
+      <w:bookmarkStart w:id="315" w:name="_Toc515995157"/>
       <w:r>
         <w:rPr>
           <w:b/>
@@ -10140,13 +10195,13 @@
           <w:b/>
         </w:rPr>
       </w:pPr>
-      <w:bookmarkStart w:id="321" w:name="_Toc515996178"/>
-      <w:bookmarkStart w:id="322" w:name="_Toc524353276"/>
-      <w:bookmarkStart w:id="323" w:name="_Toc524353434"/>
-      <w:bookmarkStart w:id="324" w:name="_Toc524358460"/>
-      <w:bookmarkStart w:id="325" w:name="_Toc524358538"/>
-      <w:bookmarkStart w:id="326" w:name="_Toc524358608"/>
-      <w:bookmarkStart w:id="327" w:name="_Toc524358688"/>
+      <w:bookmarkStart w:id="316" w:name="_Toc515996178"/>
+      <w:bookmarkStart w:id="317" w:name="_Toc524353276"/>
+      <w:bookmarkStart w:id="318" w:name="_Toc524353434"/>
+      <w:bookmarkStart w:id="319" w:name="_Toc524358460"/>
+      <w:bookmarkStart w:id="320" w:name="_Toc524358538"/>
+      <w:bookmarkStart w:id="321" w:name="_Toc524358608"/>
+      <w:bookmarkStart w:id="322" w:name="_Toc524358688"/>
       <w:r>
         <w:rPr>
           <w:b/>
@@ -10154,17 +10209,17 @@
         <w:lastRenderedPageBreak/>
         <w:t>Privacy Policies</w:t>
       </w:r>
+      <w:bookmarkEnd w:id="312"/>
+      <w:bookmarkEnd w:id="313"/>
+      <w:bookmarkEnd w:id="314"/>
+      <w:bookmarkEnd w:id="315"/>
+      <w:bookmarkEnd w:id="316"/>
       <w:bookmarkEnd w:id="317"/>
       <w:bookmarkEnd w:id="318"/>
       <w:bookmarkEnd w:id="319"/>
       <w:bookmarkEnd w:id="320"/>
       <w:bookmarkEnd w:id="321"/>
       <w:bookmarkEnd w:id="322"/>
-      <w:bookmarkEnd w:id="323"/>
-      <w:bookmarkEnd w:id="324"/>
-      <w:bookmarkEnd w:id="325"/>
-      <w:bookmarkEnd w:id="326"/>
-      <w:bookmarkEnd w:id="327"/>
     </w:p>
     <w:p>
       <w:pPr>
@@ -10338,17 +10393,17 @@
           <w:b/>
         </w:rPr>
       </w:pPr>
-      <w:bookmarkStart w:id="328" w:name="_Toc515994840"/>
-      <w:bookmarkStart w:id="329" w:name="_Toc515994973"/>
-      <w:bookmarkStart w:id="330" w:name="_Toc515995112"/>
-      <w:bookmarkStart w:id="331" w:name="_Toc515995158"/>
-      <w:bookmarkStart w:id="332" w:name="_Toc515996179"/>
-      <w:bookmarkStart w:id="333" w:name="_Toc524353277"/>
-      <w:bookmarkStart w:id="334" w:name="_Toc524353435"/>
-      <w:bookmarkStart w:id="335" w:name="_Toc524358461"/>
-      <w:bookmarkStart w:id="336" w:name="_Toc524358539"/>
-      <w:bookmarkStart w:id="337" w:name="_Toc524358609"/>
-      <w:bookmarkStart w:id="338" w:name="_Toc524358689"/>
+      <w:bookmarkStart w:id="323" w:name="_Toc515994840"/>
+      <w:bookmarkStart w:id="324" w:name="_Toc515994973"/>
+      <w:bookmarkStart w:id="325" w:name="_Toc515995112"/>
+      <w:bookmarkStart w:id="326" w:name="_Toc515995158"/>
+      <w:bookmarkStart w:id="327" w:name="_Toc515996179"/>
+      <w:bookmarkStart w:id="328" w:name="_Toc524353277"/>
+      <w:bookmarkStart w:id="329" w:name="_Toc524353435"/>
+      <w:bookmarkStart w:id="330" w:name="_Toc524358461"/>
+      <w:bookmarkStart w:id="331" w:name="_Toc524358539"/>
+      <w:bookmarkStart w:id="332" w:name="_Toc524358609"/>
+      <w:bookmarkStart w:id="333" w:name="_Toc524358689"/>
       <w:r>
         <w:rPr>
           <w:b/>
@@ -10361,17 +10416,17 @@
         </w:rPr>
         <w:t xml:space="preserve"> Policies</w:t>
       </w:r>
+      <w:bookmarkEnd w:id="323"/>
+      <w:bookmarkEnd w:id="324"/>
+      <w:bookmarkEnd w:id="325"/>
+      <w:bookmarkEnd w:id="326"/>
+      <w:bookmarkEnd w:id="327"/>
       <w:bookmarkEnd w:id="328"/>
       <w:bookmarkEnd w:id="329"/>
       <w:bookmarkEnd w:id="330"/>
       <w:bookmarkEnd w:id="331"/>
       <w:bookmarkEnd w:id="332"/>
       <w:bookmarkEnd w:id="333"/>
-      <w:bookmarkEnd w:id="334"/>
-      <w:bookmarkEnd w:id="335"/>
-      <w:bookmarkEnd w:id="336"/>
-      <w:bookmarkEnd w:id="337"/>
-      <w:bookmarkEnd w:id="338"/>
     </w:p>
     <w:p>
       <w:pPr>
@@ -14652,6 +14707,7 @@
     <w:lsdException w:name="HTML Sample" w:semiHidden="1" w:unhideWhenUsed="1"/>
     <w:lsdException w:name="HTML Typewriter" w:semiHidden="1" w:unhideWhenUsed="1"/>
     <w:lsdException w:name="HTML Variable" w:semiHidden="1" w:unhideWhenUsed="1"/>
+    <w:lsdException w:name="Normal Table" w:semiHidden="1" w:unhideWhenUsed="1"/>
     <w:lsdException w:name="annotation subject" w:semiHidden="1" w:unhideWhenUsed="1"/>
     <w:lsdException w:name="No List" w:semiHidden="1" w:unhideWhenUsed="1"/>
     <w:lsdException w:name="Outline List 1" w:semiHidden="1" w:unhideWhenUsed="1"/>
@@ -14698,8 +14754,10 @@
     <w:lsdException w:name="Table Subtle 2" w:semiHidden="1" w:unhideWhenUsed="1"/>
     <w:lsdException w:name="Table Web 1" w:semiHidden="1" w:unhideWhenUsed="1"/>
     <w:lsdException w:name="Table Web 2" w:semiHidden="1" w:unhideWhenUsed="1"/>
+    <w:lsdException w:name="Table Web 3" w:semiHidden="1" w:unhideWhenUsed="1"/>
     <w:lsdException w:name="Balloon Text" w:semiHidden="1" w:unhideWhenUsed="1"/>
     <w:lsdException w:name="Table Grid" w:uiPriority="39"/>
+    <w:lsdException w:name="Table Theme" w:semiHidden="1" w:unhideWhenUsed="1"/>
     <w:lsdException w:name="Placeholder Text" w:semiHidden="1"/>
     <w:lsdException w:name="No Spacing" w:uiPriority="1" w:qFormat="1"/>
     <w:lsdException w:name="Light Shading" w:uiPriority="60"/>
@@ -16061,7 +16119,7 @@
 </file>
 
 <file path=customXml/itemProps1.xml><?xml version="1.0" encoding="utf-8"?>
-<ds:datastoreItem xmlns:ds="http://schemas.openxmlformats.org/officeDocument/2006/customXml" ds:itemID="{EFB4D08F-1C9B-B84F-8FA9-19F9A011180A}">
+<ds:datastoreItem xmlns:ds="http://schemas.openxmlformats.org/officeDocument/2006/customXml" ds:itemID="{D26A28C9-BEA0-1148-B9D3-829772CAB3DD}">
   <ds:schemaRefs>
     <ds:schemaRef ds:uri="http://schemas.openxmlformats.org/officeDocument/2006/bibliography"/>
   </ds:schemaRefs>

</xml_diff>